<commit_message>
copied notes into paper
</commit_message>
<xml_diff>
--- a/Section_1_SDN/Week1_Intro/Week1_SDN.docx
+++ b/Section_1_SDN/Week1_Intro/Week1_SDN.docx
@@ -266,22 +266,964 @@
       </w:r>
     </w:p>
     <w:p>
+      <w:pPr>
+        <w:pStyle w:val="Heading1"/>
+      </w:pPr>
+      <w:r>
+        <w:lastRenderedPageBreak/>
+        <w:t>Literature Review</w:t>
+      </w:r>
+    </w:p>
+    <w:p>
+      <w:pPr>
+        <w:pStyle w:val="Heading2"/>
+      </w:pPr>
+      <w:r>
+        <w:t>Trends on Virtualization with SDN and NFV (2014)</w:t>
+      </w:r>
+    </w:p>
+    <w:p>
+      <w:pPr>
+        <w:ind w:firstLine="720"/>
+      </w:pPr>
+      <w:r>
+        <w:t>T</w:t>
+      </w:r>
+      <w:r>
+        <w:t>he idea of active networks has been around for some length of time</w:t>
+      </w:r>
+      <w:r>
+        <w:t>;</w:t>
+      </w:r>
+      <w:r>
+        <w:t xml:space="preserve"> however</w:t>
+      </w:r>
+      <w:r>
+        <w:t>,</w:t>
+      </w:r>
+      <w:r>
+        <w:t xml:space="preserve"> the configuration has largely been proprietary. This has introduced challenges for heterogeneous networks, which are common place in the enterprise environment.</w:t>
+      </w:r>
+    </w:p>
+    <w:p>
+      <w:pPr>
+        <w:ind w:firstLine="720"/>
+      </w:pPr>
+      <w:r>
+        <w:t>There is also significant lead time from an idea to implementation, which can introduce risk and delay the time to reap rewards. To mitigate these challenges software vendors have moved portions of the networking infrastructure into virtualized network functions (e.g. firewalls).</w:t>
+      </w:r>
+    </w:p>
+    <w:p>
+      <w:pPr>
+        <w:ind w:firstLine="720"/>
+      </w:pPr>
+      <w:r>
+        <w:t xml:space="preserve">Improvements have also come through technologies such as Domain Name Services (DNS) and Virtual Local Area Network (VLAN) tagging. However, these only partially solve the address as it can be difficult to </w:t>
+      </w:r>
+      <w:r>
+        <w:t>‘</w:t>
+      </w:r>
+      <w:r>
+        <w:t>lift and shift</w:t>
+      </w:r>
+      <w:r>
+        <w:t>’</w:t>
+      </w:r>
+      <w:r>
+        <w:t xml:space="preserve"> legacy systems without </w:t>
+      </w:r>
+      <w:r>
+        <w:t>disruptions</w:t>
+      </w:r>
+      <w:r>
+        <w:t>.</w:t>
+      </w:r>
+      <w:r>
+        <w:t xml:space="preserve"> </w:t>
+      </w:r>
+      <w:r>
+        <w:t>The physical network also introduces design requirements that the virtual environment must adhere to</w:t>
+      </w:r>
+      <w:r>
+        <w:t>. This is visible in scenarios such as overlapping address ranges and the mixture of certain protocols (e.g. IPv4 and IPv6).</w:t>
+      </w:r>
+    </w:p>
+    <w:p>
+      <w:pPr>
+        <w:ind w:firstLine="720"/>
+      </w:pPr>
+      <w:r>
+        <w:t>These virtualized functions are blocked from innovation as it is difficult to replace thick layers. The remainder of the article describes how SDN breaks these barriers by decomposing thick layers into dedicated and replaceable components.</w:t>
+      </w:r>
+    </w:p>
+    <w:p>
+      <w:pPr>
+        <w:spacing w:line="259" w:lineRule="auto"/>
+        <w:rPr>
+          <w:b/>
+        </w:rPr>
+      </w:pPr>
+      <w:r>
+        <w:br w:type="page"/>
+      </w:r>
+    </w:p>
+    <w:p>
+      <w:pPr>
+        <w:pStyle w:val="Heading2"/>
+      </w:pPr>
+      <w:r>
+        <w:lastRenderedPageBreak/>
+        <w:t>Software Defined Networking (2014)</w:t>
+      </w:r>
+    </w:p>
+    <w:p>
+      <w:r>
+        <w:tab/>
+        <w:t xml:space="preserve">The authors explain </w:t>
+      </w:r>
+      <w:r>
+        <w:t>that SDN expose abstractions of (1) the forwarding plane; (2) the network state; and (3) the control plane.</w:t>
+      </w:r>
+      <w:r>
+        <w:t xml:space="preserve"> </w:t>
+      </w:r>
+      <w:r>
+        <w:t>This allows for each subsystem to be decoupled and therefore independently extended or replaced. Traditional systems were clunky all or nothing.</w:t>
+      </w:r>
+      <w:r>
+        <w:t xml:space="preserve"> </w:t>
+      </w:r>
+      <w:r>
+        <w:t>Within an SDN there are distinct multiple layers, specifically (top to bottom):</w:t>
+      </w:r>
+    </w:p>
+    <w:p>
+      <w:pPr>
+        <w:pStyle w:val="ListParagraph"/>
+        <w:numPr>
+          <w:ilvl w:val="0"/>
+          <w:numId w:val="4"/>
+        </w:numPr>
+      </w:pPr>
+      <w:r>
+        <w:t>N</w:t>
+      </w:r>
+      <w:r>
+        <w:t>etwork Applications: Firewalls, load balancers, security services, etc.</w:t>
+      </w:r>
+    </w:p>
+    <w:p>
+      <w:pPr>
+        <w:pStyle w:val="ListParagraph"/>
+        <w:numPr>
+          <w:ilvl w:val="0"/>
+          <w:numId w:val="4"/>
+        </w:numPr>
+      </w:pPr>
+      <w:r>
+        <w:t>Programming Languages: High Level Languages (e.g. Java or Python) can customize the configuration of the control plane.</w:t>
+      </w:r>
+    </w:p>
+    <w:p>
+      <w:pPr>
+        <w:pStyle w:val="ListParagraph"/>
+        <w:numPr>
+          <w:ilvl w:val="0"/>
+          <w:numId w:val="4"/>
+        </w:numPr>
+      </w:pPr>
+      <w:r>
+        <w:t>Northbound Interface: Abstract the programming interface to the controller (avoiding vendor specific code)</w:t>
+      </w:r>
+    </w:p>
+    <w:p>
+      <w:pPr>
+        <w:pStyle w:val="ListParagraph"/>
+        <w:numPr>
+          <w:ilvl w:val="0"/>
+          <w:numId w:val="4"/>
+        </w:numPr>
+      </w:pPr>
+      <w:r>
+        <w:t xml:space="preserve">Controller: Configurable system </w:t>
+      </w:r>
+      <w:r>
+        <w:t>that expresses</w:t>
+      </w:r>
+      <w:r>
+        <w:t xml:space="preserve"> paths</w:t>
+      </w:r>
+      <w:r>
+        <w:t xml:space="preserve"> and policy decisions</w:t>
+      </w:r>
+    </w:p>
+    <w:p>
+      <w:pPr>
+        <w:pStyle w:val="ListParagraph"/>
+        <w:numPr>
+          <w:ilvl w:val="0"/>
+          <w:numId w:val="4"/>
+        </w:numPr>
+      </w:pPr>
+      <w:r>
+        <w:t>Network Hypervisor: Layer for hosting virtualized networking devices (think device drivers).</w:t>
+      </w:r>
+    </w:p>
+    <w:p>
+      <w:pPr>
+        <w:pStyle w:val="ListParagraph"/>
+        <w:numPr>
+          <w:ilvl w:val="0"/>
+          <w:numId w:val="4"/>
+        </w:numPr>
+      </w:pPr>
+      <w:r>
+        <w:t xml:space="preserve">Southbound </w:t>
+      </w:r>
+      <w:r>
+        <w:t>Interface</w:t>
+      </w:r>
+      <w:r>
+        <w:t xml:space="preserve">: Abstraction between the </w:t>
+      </w:r>
+      <w:r>
+        <w:t>controller’s</w:t>
+      </w:r>
+      <w:r>
+        <w:t xml:space="preserve"> policy and the network devices implementation.</w:t>
+      </w:r>
+    </w:p>
+    <w:p>
+      <w:pPr>
+        <w:pStyle w:val="ListParagraph"/>
+        <w:numPr>
+          <w:ilvl w:val="0"/>
+          <w:numId w:val="4"/>
+        </w:numPr>
+      </w:pPr>
+      <w:r>
+        <w:t>Network Infrastructure: The physical networking devices.</w:t>
+      </w:r>
+    </w:p>
+    <w:p>
+      <w:pPr>
+        <w:pStyle w:val="Heading2"/>
+      </w:pPr>
+      <w:r>
+        <w:t>Software Defined Networks: State of the Art and Research Challenges (2014)</w:t>
+      </w:r>
+    </w:p>
+    <w:p>
+      <w:r>
+        <w:tab/>
+        <w:t xml:space="preserve">The article </w:t>
+      </w:r>
+      <w:r>
+        <w:t xml:space="preserve">begins with an overview of the benefits from using SDN and OpenFlow. This is followed with additional details of the architecture </w:t>
+      </w:r>
+      <w:r>
+        <w:t>like</w:t>
+      </w:r>
+      <w:r>
+        <w:t xml:space="preserve"> </w:t>
+      </w:r>
+      <w:proofErr w:type="spellStart"/>
+      <w:r>
+        <w:t>Eissa's</w:t>
+      </w:r>
+      <w:proofErr w:type="spellEnd"/>
+      <w:r>
+        <w:t xml:space="preserve"> description, and not repeated here.</w:t>
+      </w:r>
+    </w:p>
+    <w:p>
+      <w:r>
+        <w:t xml:space="preserve">Next definitions are provided for the entities involved in traffic management. </w:t>
+      </w:r>
+    </w:p>
+    <w:p>
+      <w:pPr>
+        <w:pStyle w:val="ListParagraph"/>
+        <w:numPr>
+          <w:ilvl w:val="0"/>
+          <w:numId w:val="4"/>
+        </w:numPr>
+      </w:pPr>
+      <w:r>
+        <w:t xml:space="preserve">A </w:t>
+      </w:r>
+      <w:r>
+        <w:rPr>
+          <w:i/>
+        </w:rPr>
+        <w:t>flow</w:t>
+      </w:r>
+      <w:r>
+        <w:t xml:space="preserve"> is </w:t>
+      </w:r>
+      <w:r>
+        <w:t>a</w:t>
+      </w:r>
+      <w:r>
+        <w:t xml:space="preserve"> partition of network traffic</w:t>
+      </w:r>
+      <w:r>
+        <w:t>.</w:t>
+      </w:r>
+    </w:p>
+    <w:p>
+      <w:pPr>
+        <w:pStyle w:val="ListParagraph"/>
+        <w:numPr>
+          <w:ilvl w:val="0"/>
+          <w:numId w:val="4"/>
+        </w:numPr>
+      </w:pPr>
+      <w:r>
+        <w:lastRenderedPageBreak/>
+        <w:t xml:space="preserve">An </w:t>
+      </w:r>
+      <w:r>
+        <w:rPr>
+          <w:i/>
+        </w:rPr>
+        <w:t>OpenFlow Switch</w:t>
+      </w:r>
+      <w:r>
+        <w:t xml:space="preserve"> holds one or more `flow tables` and `group tables` to associate which actions need to be performed</w:t>
+      </w:r>
+      <w:r>
+        <w:t>.</w:t>
+      </w:r>
+    </w:p>
+    <w:p>
+      <w:pPr>
+        <w:pStyle w:val="ListParagraph"/>
+        <w:numPr>
+          <w:ilvl w:val="0"/>
+          <w:numId w:val="4"/>
+        </w:numPr>
+      </w:pPr>
+      <w:r>
+        <w:t xml:space="preserve">An </w:t>
+      </w:r>
+      <w:r>
+        <w:rPr>
+          <w:i/>
+        </w:rPr>
+        <w:t>OpenFlow Channel</w:t>
+      </w:r>
+      <w:r>
+        <w:t xml:space="preserve"> is an interface between the switch and controller for transferring policy.</w:t>
+      </w:r>
+    </w:p>
+    <w:p>
+      <w:pPr>
+        <w:pStyle w:val="ListParagraph"/>
+        <w:numPr>
+          <w:ilvl w:val="0"/>
+          <w:numId w:val="4"/>
+        </w:numPr>
+      </w:pPr>
+      <w:r>
+        <w:t xml:space="preserve">An </w:t>
+      </w:r>
+      <w:r>
+        <w:rPr>
+          <w:i/>
+        </w:rPr>
+        <w:t>OpenFlow Controller</w:t>
+      </w:r>
+      <w:r>
+        <w:t xml:space="preserve"> maintains all protocols and policy information.</w:t>
+      </w:r>
+    </w:p>
+    <w:p>
+      <w:pPr>
+        <w:pStyle w:val="ListParagraph"/>
+        <w:numPr>
+          <w:ilvl w:val="0"/>
+          <w:numId w:val="4"/>
+        </w:numPr>
+      </w:pPr>
+      <w:r>
+        <w:t xml:space="preserve">The </w:t>
+      </w:r>
+      <w:r>
+        <w:rPr>
+          <w:i/>
+        </w:rPr>
+        <w:t>OpenFlow Protocol (OFP)</w:t>
+      </w:r>
+      <w:r>
+        <w:t xml:space="preserve"> </w:t>
+      </w:r>
+      <w:r>
+        <w:t xml:space="preserve">are </w:t>
+      </w:r>
+      <w:r>
+        <w:t>the algorithm</w:t>
+      </w:r>
+      <w:r>
+        <w:t>s</w:t>
+      </w:r>
+      <w:r>
+        <w:t xml:space="preserve"> used by the switch to make forwarding decisions based on the controller policy.</w:t>
+      </w:r>
+    </w:p>
+    <w:p>
+      <w:r>
+        <w:t xml:space="preserve">They also decompose network virtualization into multiple distinct responsibilities.  </w:t>
+      </w:r>
+    </w:p>
+    <w:p>
+      <w:pPr>
+        <w:pStyle w:val="ListParagraph"/>
+        <w:numPr>
+          <w:ilvl w:val="0"/>
+          <w:numId w:val="7"/>
+        </w:numPr>
+      </w:pPr>
+      <w:r>
+        <w:t>Infrastructure Provider</w:t>
+      </w:r>
+    </w:p>
+    <w:p>
+      <w:pPr>
+        <w:pStyle w:val="ListParagraph"/>
+        <w:numPr>
+          <w:ilvl w:val="0"/>
+          <w:numId w:val="7"/>
+        </w:numPr>
+      </w:pPr>
+      <w:r>
+        <w:t>Virtual Network Provider</w:t>
+      </w:r>
+    </w:p>
+    <w:p>
+      <w:pPr>
+        <w:pStyle w:val="ListParagraph"/>
+        <w:numPr>
+          <w:ilvl w:val="0"/>
+          <w:numId w:val="7"/>
+        </w:numPr>
+      </w:pPr>
+      <w:r>
+        <w:t>Virtual Network Operator</w:t>
+      </w:r>
+    </w:p>
+    <w:p>
+      <w:pPr>
+        <w:pStyle w:val="ListParagraph"/>
+        <w:numPr>
+          <w:ilvl w:val="0"/>
+          <w:numId w:val="7"/>
+        </w:numPr>
+      </w:pPr>
+      <w:r>
+        <w:t>Service Provider</w:t>
+      </w:r>
+    </w:p>
+    <w:p>
+      <w:pPr>
+        <w:pStyle w:val="ListParagraph"/>
+        <w:numPr>
+          <w:ilvl w:val="0"/>
+          <w:numId w:val="7"/>
+        </w:numPr>
+      </w:pPr>
+      <w:r>
+        <w:t>Virtual Network User/End User</w:t>
+      </w:r>
+    </w:p>
+    <w:p>
+      <w:r>
+        <w:t>This is followed with a breakdown of concrete advantages of NVF and SDN.</w:t>
+      </w:r>
+    </w:p>
+    <w:p>
+      <w:pPr>
+        <w:pStyle w:val="ListParagraph"/>
+        <w:numPr>
+          <w:ilvl w:val="0"/>
+          <w:numId w:val="8"/>
+        </w:numPr>
+      </w:pPr>
+      <w:r>
+        <w:t>M</w:t>
+      </w:r>
+      <w:r>
+        <w:t>ulti-Tenant and Higher Utilization</w:t>
+      </w:r>
+    </w:p>
+    <w:p>
+      <w:pPr>
+        <w:pStyle w:val="ListParagraph"/>
+        <w:numPr>
+          <w:ilvl w:val="0"/>
+          <w:numId w:val="8"/>
+        </w:numPr>
+      </w:pPr>
+      <w:r>
+        <w:t>Encouraging Innovation and Improve Agility</w:t>
+      </w:r>
+    </w:p>
+    <w:p>
+      <w:pPr>
+        <w:pStyle w:val="ListParagraph"/>
+        <w:numPr>
+          <w:ilvl w:val="0"/>
+          <w:numId w:val="8"/>
+        </w:numPr>
+      </w:pPr>
+      <w:r>
+        <w:t>Network Segmentation and Security Isolation</w:t>
+      </w:r>
+    </w:p>
+    <w:p>
+      <w:pPr>
+        <w:pStyle w:val="ListParagraph"/>
+        <w:numPr>
+          <w:ilvl w:val="0"/>
+          <w:numId w:val="8"/>
+        </w:numPr>
+      </w:pPr>
+      <w:r>
+        <w:t>Traffic Shaping and Ensuring QoS</w:t>
+      </w:r>
+    </w:p>
+    <w:p>
+      <w:pPr>
+        <w:pStyle w:val="ListParagraph"/>
+        <w:numPr>
+          <w:ilvl w:val="0"/>
+          <w:numId w:val="8"/>
+        </w:numPr>
+      </w:pPr>
+      <w:r>
+        <w:t xml:space="preserve">Elastic and </w:t>
+      </w:r>
+      <w:proofErr w:type="spellStart"/>
+      <w:r>
+        <w:t>dynmamic</w:t>
+      </w:r>
+      <w:proofErr w:type="spellEnd"/>
+      <w:r>
+        <w:t xml:space="preserve"> networking configuration (e.g. Networking as a Service </w:t>
+      </w:r>
+      <w:proofErr w:type="spellStart"/>
+      <w:r>
+        <w:t>NaaS</w:t>
+      </w:r>
+      <w:proofErr w:type="spellEnd"/>
+      <w:r>
+        <w:t>)</w:t>
+      </w:r>
+      <w:r>
+        <w:t>.</w:t>
+      </w:r>
+    </w:p>
+    <w:p>
+      <w:pPr>
+        <w:pStyle w:val="ListParagraph"/>
+        <w:numPr>
+          <w:ilvl w:val="0"/>
+          <w:numId w:val="8"/>
+        </w:numPr>
+      </w:pPr>
+      <w:r>
+        <w:t>R</w:t>
+      </w:r>
+      <w:r>
+        <w:t>educe costs and "go green"</w:t>
+      </w:r>
+    </w:p>
+    <w:p>
+      <w:pPr>
+        <w:pStyle w:val="ListParagraph"/>
+        <w:numPr>
+          <w:ilvl w:val="0"/>
+          <w:numId w:val="8"/>
+        </w:numPr>
+      </w:pPr>
+      <w:r>
+        <w:t>Increase transparency through consistent metrics</w:t>
+      </w:r>
+    </w:p>
+    <w:p>
+      <w:pPr>
+        <w:spacing w:line="259" w:lineRule="auto"/>
+      </w:pPr>
+      <w:r>
+        <w:rPr>
+          <w:b/>
+        </w:rPr>
+        <w:br w:type="page"/>
+      </w:r>
+    </w:p>
+    <w:p>
+      <w:pPr>
+        <w:pStyle w:val="Heading2"/>
+      </w:pPr>
+      <w:r>
+        <w:lastRenderedPageBreak/>
+        <w:t>Software Defined Networking with OpenFlow (2013)</w:t>
+      </w:r>
+    </w:p>
+    <w:p>
+      <w:r>
+        <w:tab/>
+        <w:t xml:space="preserve">In this e-book, </w:t>
+      </w:r>
+      <w:proofErr w:type="spellStart"/>
+      <w:r>
+        <w:t>Azodolmolky</w:t>
+      </w:r>
+      <w:proofErr w:type="spellEnd"/>
+      <w:r>
+        <w:t xml:space="preserve"> covers the implementation of SDN through OpenFlow. he continues with Python based examples for implementing different aspects of the SDN system.</w:t>
+      </w:r>
+    </w:p>
+    <w:p>
+      <w:pPr>
+        <w:pStyle w:val="Heading3"/>
+      </w:pPr>
+      <w:r>
+        <w:t>Chapter 1: Introducing OpenFlow.</w:t>
+      </w:r>
+    </w:p>
+    <w:p>
+      <w:pPr>
+        <w:ind w:firstLine="720"/>
+      </w:pPr>
+      <w:r>
+        <w:t>The separation between policy and forwarding devices is implemented as `</w:t>
+      </w:r>
+      <w:proofErr w:type="spellStart"/>
+      <w:r>
+        <w:t>FlowTables</w:t>
+      </w:r>
+      <w:proofErr w:type="spellEnd"/>
+      <w:r>
+        <w:t xml:space="preserve">` (FT). Each entry within the table maps `matching criteria` to zero or more `actions` that need be performed on the `flow`. These actions are limited to the </w:t>
+      </w:r>
+      <w:proofErr w:type="gramStart"/>
+      <w:r>
+        <w:t>developers</w:t>
+      </w:r>
+      <w:proofErr w:type="gramEnd"/>
+      <w:r>
+        <w:t xml:space="preserve"> imagination, such as conditionally dropping or duplicating the traffic. Performance metrics are also exposed and can be used for </w:t>
+      </w:r>
+      <w:proofErr w:type="gramStart"/>
+      <w:r>
+        <w:t>quota based</w:t>
+      </w:r>
+      <w:proofErr w:type="gramEnd"/>
+      <w:r>
+        <w:t xml:space="preserve"> systems and similar multi-tenant scenarios.</w:t>
+      </w:r>
+    </w:p>
+    <w:p>
+      <w:pPr>
+        <w:ind w:firstLine="720"/>
+      </w:pPr>
+      <w:r>
+        <w:t xml:space="preserve">Pure OpenFlow compatible devices do not perform onboard controls and rely completely on the `controller` to provide forwarding rules. The controller can be thought of as the `Network Operating System`, and </w:t>
+      </w:r>
+      <w:r>
+        <w:t>like</w:t>
+      </w:r>
+      <w:r>
+        <w:t xml:space="preserve"> a computer's operating system -- makes all the decisions around access and resource sharing.</w:t>
+      </w:r>
+    </w:p>
+    <w:p>
+      <w:pPr>
+        <w:ind w:firstLine="720"/>
+      </w:pPr>
+      <w:r>
+        <w:t>The chapter concludes with a multi-page enumeration of the various features that are expressed within the OpenFlow messages. For instance</w:t>
+      </w:r>
+      <w:r>
+        <w:t>,</w:t>
+      </w:r>
+      <w:r>
+        <w:t xml:space="preserve"> messages can be passed to add or remove routes. More complicated policies can be expressed such as `barriers` and `queuing` to enforce order of operations.</w:t>
+      </w:r>
+    </w:p>
+    <w:p>
+      <w:pPr>
+        <w:pStyle w:val="Heading3"/>
+      </w:pPr>
+      <w:r>
+        <w:t>Chapter 2: Implementing the OpenFlow Switch</w:t>
+      </w:r>
+    </w:p>
+    <w:p/>
+    <w:p>
+      <w:pPr>
+        <w:ind w:firstLine="720"/>
+      </w:pPr>
+      <w:r>
+        <w:t xml:space="preserve">Many vendors have created OpenFlow compatible switches as </w:t>
+      </w:r>
+      <w:proofErr w:type="spellStart"/>
+      <w:proofErr w:type="gramStart"/>
+      <w:r>
+        <w:t>their</w:t>
+      </w:r>
+      <w:proofErr w:type="spellEnd"/>
+      <w:proofErr w:type="gramEnd"/>
+      <w:r>
+        <w:t xml:space="preserve"> is minimal complexity. Because the logic is contained within the controller, it is possible to use simple </w:t>
+      </w:r>
+      <w:r>
+        <w:lastRenderedPageBreak/>
+        <w:t xml:space="preserve">ASIC </w:t>
+      </w:r>
+      <w:proofErr w:type="gramStart"/>
+      <w:r>
+        <w:t>hardware based</w:t>
+      </w:r>
+      <w:proofErr w:type="gramEnd"/>
+      <w:r>
+        <w:t xml:space="preserve"> systems. This provides very fast implementations that are cheap to maintain.</w:t>
+      </w:r>
+    </w:p>
+    <w:p>
+      <w:pPr>
+        <w:ind w:firstLine="720"/>
+      </w:pPr>
+      <w:r>
+        <w:t>`</w:t>
+      </w:r>
+      <w:proofErr w:type="spellStart"/>
+      <w:r>
+        <w:t>Mininet</w:t>
+      </w:r>
+      <w:proofErr w:type="spellEnd"/>
+      <w:r>
+        <w:t xml:space="preserve">` is a </w:t>
+      </w:r>
+      <w:r>
+        <w:t>software-based</w:t>
+      </w:r>
+      <w:r>
+        <w:t xml:space="preserve"> solution that can be used to simulate large scale software defined networks using minimal hardware (e.g. single laptop). A tutorial then followed for using `Wireshark` and `</w:t>
+      </w:r>
+      <w:proofErr w:type="spellStart"/>
+      <w:r>
+        <w:t>Mininet</w:t>
+      </w:r>
+      <w:proofErr w:type="spellEnd"/>
+      <w:r>
+        <w:t>` to simulate and record traffic between 3 hosts.</w:t>
+      </w:r>
+    </w:p>
+    <w:p>
+      <w:pPr>
+        <w:pStyle w:val="Heading3"/>
+      </w:pPr>
+      <w:r>
+        <w:t>Chapter 3: The OpenFlow Controller</w:t>
+      </w:r>
+    </w:p>
+    <w:p>
+      <w:pPr>
+        <w:ind w:firstLine="720"/>
+      </w:pPr>
+      <w:r>
+        <w:t>The controller implements (1) the interface to interact with network switches; and (2) provide the programmable API for network applications.</w:t>
+      </w:r>
+    </w:p>
+    <w:p>
+      <w:pPr>
+        <w:ind w:firstLine="720"/>
+      </w:pPr>
+      <w:r>
+        <w:t xml:space="preserve">Under a `reactive control model`, </w:t>
+      </w:r>
+      <w:proofErr w:type="gramStart"/>
+      <w:r>
+        <w:t>a</w:t>
+      </w:r>
+      <w:proofErr w:type="gramEnd"/>
+      <w:r>
+        <w:t xml:space="preserve"> OpenFlow Switch needs to contact the controller each time the flow begins. The controller will then reply with the desired policy and the </w:t>
+      </w:r>
+      <w:proofErr w:type="spellStart"/>
+      <w:r>
+        <w:t>converation</w:t>
+      </w:r>
+      <w:proofErr w:type="spellEnd"/>
+      <w:r>
+        <w:t xml:space="preserve"> will continue for that session. `Proactive control models` instead broadcast the policy to each of the NF which must locally cache them. This gives a </w:t>
+      </w:r>
+      <w:r>
+        <w:t>tradeoff</w:t>
+      </w:r>
+      <w:r>
+        <w:t xml:space="preserve"> between `centralized versus decentralized` design.</w:t>
+      </w:r>
+    </w:p>
+    <w:p>
+      <w:pPr>
+        <w:ind w:firstLine="720"/>
+      </w:pPr>
+      <w:r>
+        <w:t xml:space="preserve">Note: Traditional networks are `packet switching networks` which means that an individual packet is </w:t>
+      </w:r>
+      <w:r>
+        <w:t>self-contained</w:t>
+      </w:r>
+      <w:r>
+        <w:t>. OpenFlow based systems operate on a higher con</w:t>
+      </w:r>
+      <w:r>
+        <w:t>s</w:t>
+      </w:r>
+      <w:r>
+        <w:t>truct called Flows. Since a flow spans multiple packets this results in easier management of the session. It is also possible to group multiple related flows into `aggregate flows`, such as (1) all traffic between two physical machines; or (2) all web server traffic.</w:t>
+      </w:r>
+    </w:p>
+    <w:p>
+      <w:pPr>
+        <w:ind w:firstLine="720"/>
+      </w:pPr>
+      <w:r>
+        <w:t xml:space="preserve">The chapter concludes with example controllers such as NOX (C++), POX (Python), </w:t>
+      </w:r>
+      <w:proofErr w:type="spellStart"/>
+      <w:r>
+        <w:t>NodeFlow</w:t>
+      </w:r>
+      <w:proofErr w:type="spellEnd"/>
+      <w:r>
+        <w:t xml:space="preserve"> (JavaScript), Floodlight (Java), and </w:t>
+      </w:r>
+      <w:proofErr w:type="spellStart"/>
+      <w:r>
+        <w:t>OpenDayLight</w:t>
+      </w:r>
+      <w:proofErr w:type="spellEnd"/>
+      <w:r>
+        <w:t>.</w:t>
+      </w:r>
+    </w:p>
+    <w:p>
+      <w:pPr>
+        <w:spacing w:line="259" w:lineRule="auto"/>
+        <w:rPr>
+          <w:b/>
+        </w:rPr>
+      </w:pPr>
+      <w:r>
+        <w:br w:type="page"/>
+      </w:r>
+    </w:p>
+    <w:p>
+      <w:pPr>
+        <w:pStyle w:val="Heading2"/>
+      </w:pPr>
+      <w:r>
+        <w:lastRenderedPageBreak/>
+        <w:t>POX (2017)</w:t>
+      </w:r>
+    </w:p>
+    <w:p>
+      <w:r>
+        <w:tab/>
+        <w:t>“POX started life as an OpenFlow controller, but can now also function as an OpenFlow switch, and be useful for writing networking software in general</w:t>
+      </w:r>
+      <w:sdt>
+        <w:sdtPr>
+          <w:id w:val="-158922478"/>
+          <w:citation/>
+        </w:sdtPr>
+        <w:sdtContent>
+          <w:r>
+            <w:fldChar w:fldCharType="begin"/>
+          </w:r>
+          <w:r>
+            <w:instrText xml:space="preserve"> CITATION Mur17 \l 1033 </w:instrText>
+          </w:r>
+          <w:r>
+            <w:fldChar w:fldCharType="separate"/>
+          </w:r>
+          <w:r>
+            <w:rPr>
+              <w:noProof/>
+            </w:rPr>
+            <w:t xml:space="preserve"> (Murphy, 2017)</w:t>
+          </w:r>
+          <w:r>
+            <w:fldChar w:fldCharType="end"/>
+          </w:r>
+        </w:sdtContent>
+      </w:sdt>
+      <w:r>
+        <w:t>.”</w:t>
+      </w:r>
+      <w:r>
+        <w:t xml:space="preserve"> The Python based source code is freely available on GitHub and contains a respectable level of comments. By reviewing an example implementation, it becomes possible to fill in the missing gaps of the literature.</w:t>
+      </w:r>
+    </w:p>
+    <w:p>
+      <w:r>
+        <w:tab/>
+        <w:t>Users of this controller create the service process and pass a list of third-party modules. A module is responsible for providing the custom behaviors of the system (e.g. transforming a packet or auditing an action). Each module must register for the events they wish to receive and implement a simple callback interface.</w:t>
+      </w:r>
+    </w:p>
+    <w:p>
+      <w:r>
+        <w:tab/>
+        <w:t xml:space="preserve">As events occur within the controller’s context, it will query for event subscribers and invoke their callback operations. If the event has multiple subscriptions, they are (1) called in a priority order and (2) passed the same reference mutable data structure. This enables </w:t>
+      </w:r>
+      <w:r>
+        <w:t>scenarios where one module manipulates the source information and another the destinations.</w:t>
+      </w:r>
+    </w:p>
+    <w:p>
+      <w:pPr>
+        <w:pStyle w:val="Heading2"/>
+      </w:pPr>
+      <w:proofErr w:type="spellStart"/>
+      <w:r>
+        <w:t>Mininet</w:t>
+      </w:r>
+      <w:proofErr w:type="spellEnd"/>
+      <w:r>
+        <w:t xml:space="preserve"> Walkthrough (2019)</w:t>
+      </w:r>
+    </w:p>
+    <w:p>
+      <w:r>
+        <w:tab/>
+        <w:t xml:space="preserve">Researchers after need the ability to simulate network topologies in a consistent and repeatable manner. Across the literature review multiple resources strongly encouraged the use of </w:t>
+      </w:r>
+      <w:proofErr w:type="spellStart"/>
+      <w:r>
+        <w:rPr>
+          <w:i/>
+        </w:rPr>
+        <w:t>mininet</w:t>
+      </w:r>
+      <w:proofErr w:type="spellEnd"/>
+      <w:r>
+        <w:t>. According to their product documentation, it leverages Linux Network Namespaces as a mechanism to segment a local process into a virtual network device.</w:t>
+      </w:r>
+    </w:p>
+    <w:p>
+      <w:r>
+        <w:tab/>
+        <w:t xml:space="preserve"> </w:t>
+      </w:r>
       <w:bookmarkStart w:id="0" w:name="_GoBack"/>
       <w:bookmarkEnd w:id="0"/>
     </w:p>
-    <w:p>
-      <w:r>
-        <w:tab/>
-      </w:r>
-    </w:p>
-    <w:p/>
-    <w:p>
-      <w:pPr>
-        <w:pStyle w:val="Heading2"/>
-      </w:pPr>
-    </w:p>
     <w:sectPr>
-      <w:headerReference w:type="default" r:id="rId7"/>
+      <w:headerReference w:type="default" r:id="rId8"/>
       <w:pgSz w:w="12240" w:h="15840"/>
       <w:pgMar w:top="1440" w:right="1440" w:bottom="1440" w:left="1440" w:header="720" w:footer="720" w:gutter="0"/>
       <w:pgNumType w:start="0"/>
@@ -451,6 +1393,931 @@
     </w:pPr>
   </w:p>
 </w:hdr>
+</file>
+
+<file path=word/numbering.xml><?xml version="1.0" encoding="utf-8"?>
+<w:numbering xmlns:wpc="http://schemas.microsoft.com/office/word/2010/wordprocessingCanvas" xmlns:cx="http://schemas.microsoft.com/office/drawing/2014/chartex" xmlns:cx1="http://schemas.microsoft.com/office/drawing/2015/9/8/chartex" xmlns:cx2="http://schemas.microsoft.com/office/drawing/2015/10/21/chartex" xmlns:cx3="http://schemas.microsoft.com/office/drawing/2016/5/9/chartex" xmlns:cx4="http://schemas.microsoft.com/office/drawing/2016/5/10/chartex" xmlns:cx5="http://schemas.microsoft.com/office/drawing/2016/5/11/chartex" xmlns:cx6="http://schemas.microsoft.com/office/drawing/2016/5/12/chartex" xmlns:cx7="http://schemas.microsoft.com/office/drawing/2016/5/13/chartex" xmlns:cx8="http://schemas.microsoft.com/office/drawing/2016/5/14/chartex" xmlns:mc="http://schemas.openxmlformats.org/markup-compatibility/2006" xmlns:aink="http://schemas.microsoft.com/office/drawing/2016/ink" xmlns:am3d="http://schemas.microsoft.com/office/drawing/2017/model3d" xmlns:o="urn:schemas-microsoft-com:office:office" xmlns:r="http://schemas.openxmlformats.org/officeDocument/2006/relationships" xmlns:m="http://schemas.openxmlformats.org/officeDocument/2006/math" xmlns:v="urn:schemas-microsoft-com:vml" xmlns:wp14="http://schemas.microsoft.com/office/word/2010/wordprocessingDrawing" xmlns:wp="http://schemas.openxmlformats.org/drawingml/2006/wordprocessingDrawing" xmlns:w10="urn:schemas-microsoft-com:office:word" xmlns:w="http://schemas.openxmlformats.org/wordprocessingml/2006/main" xmlns:w14="http://schemas.microsoft.com/office/word/2010/wordml" xmlns:w15="http://schemas.microsoft.com/office/word/2012/wordml" xmlns:w16cid="http://schemas.microsoft.com/office/word/2016/wordml/cid" xmlns:w16se="http://schemas.microsoft.com/office/word/2015/wordml/symex" xmlns:wpg="http://schemas.microsoft.com/office/word/2010/wordprocessingGroup" xmlns:wpi="http://schemas.microsoft.com/office/word/2010/wordprocessingInk" xmlns:wne="http://schemas.microsoft.com/office/word/2006/wordml" xmlns:wps="http://schemas.microsoft.com/office/word/2010/wordprocessingShape" mc:Ignorable="w14 w15 w16se w16cid wp14">
+  <w:abstractNum w:abstractNumId="0" w15:restartNumberingAfterBreak="0">
+    <w:nsid w:val="03644221"/>
+    <w:multiLevelType w:val="hybridMultilevel"/>
+    <w:tmpl w:val="B6D6BFA2"/>
+    <w:lvl w:ilvl="0" w:tplc="B134B84C">
+      <w:numFmt w:val="bullet"/>
+      <w:lvlText w:val="-"/>
+      <w:lvlJc w:val="left"/>
+      <w:pPr>
+        <w:ind w:left="720" w:hanging="360"/>
+      </w:pPr>
+      <w:rPr>
+        <w:rFonts w:ascii="Times New Roman" w:eastAsiaTheme="minorHAnsi" w:hAnsi="Times New Roman" w:cs="Times New Roman" w:hint="default"/>
+      </w:rPr>
+    </w:lvl>
+    <w:lvl w:ilvl="1" w:tplc="04090003" w:tentative="1">
+      <w:start w:val="1"/>
+      <w:numFmt w:val="bullet"/>
+      <w:lvlText w:val="o"/>
+      <w:lvlJc w:val="left"/>
+      <w:pPr>
+        <w:ind w:left="1440" w:hanging="360"/>
+      </w:pPr>
+      <w:rPr>
+        <w:rFonts w:ascii="Courier New" w:hAnsi="Courier New" w:cs="Courier New" w:hint="default"/>
+      </w:rPr>
+    </w:lvl>
+    <w:lvl w:ilvl="2" w:tplc="04090005" w:tentative="1">
+      <w:start w:val="1"/>
+      <w:numFmt w:val="bullet"/>
+      <w:lvlText w:val=""/>
+      <w:lvlJc w:val="left"/>
+      <w:pPr>
+        <w:ind w:left="2160" w:hanging="360"/>
+      </w:pPr>
+      <w:rPr>
+        <w:rFonts w:ascii="Wingdings" w:hAnsi="Wingdings" w:hint="default"/>
+      </w:rPr>
+    </w:lvl>
+    <w:lvl w:ilvl="3" w:tplc="04090001" w:tentative="1">
+      <w:start w:val="1"/>
+      <w:numFmt w:val="bullet"/>
+      <w:lvlText w:val=""/>
+      <w:lvlJc w:val="left"/>
+      <w:pPr>
+        <w:ind w:left="2880" w:hanging="360"/>
+      </w:pPr>
+      <w:rPr>
+        <w:rFonts w:ascii="Symbol" w:hAnsi="Symbol" w:hint="default"/>
+      </w:rPr>
+    </w:lvl>
+    <w:lvl w:ilvl="4" w:tplc="04090003" w:tentative="1">
+      <w:start w:val="1"/>
+      <w:numFmt w:val="bullet"/>
+      <w:lvlText w:val="o"/>
+      <w:lvlJc w:val="left"/>
+      <w:pPr>
+        <w:ind w:left="3600" w:hanging="360"/>
+      </w:pPr>
+      <w:rPr>
+        <w:rFonts w:ascii="Courier New" w:hAnsi="Courier New" w:cs="Courier New" w:hint="default"/>
+      </w:rPr>
+    </w:lvl>
+    <w:lvl w:ilvl="5" w:tplc="04090005" w:tentative="1">
+      <w:start w:val="1"/>
+      <w:numFmt w:val="bullet"/>
+      <w:lvlText w:val=""/>
+      <w:lvlJc w:val="left"/>
+      <w:pPr>
+        <w:ind w:left="4320" w:hanging="360"/>
+      </w:pPr>
+      <w:rPr>
+        <w:rFonts w:ascii="Wingdings" w:hAnsi="Wingdings" w:hint="default"/>
+      </w:rPr>
+    </w:lvl>
+    <w:lvl w:ilvl="6" w:tplc="04090001" w:tentative="1">
+      <w:start w:val="1"/>
+      <w:numFmt w:val="bullet"/>
+      <w:lvlText w:val=""/>
+      <w:lvlJc w:val="left"/>
+      <w:pPr>
+        <w:ind w:left="5040" w:hanging="360"/>
+      </w:pPr>
+      <w:rPr>
+        <w:rFonts w:ascii="Symbol" w:hAnsi="Symbol" w:hint="default"/>
+      </w:rPr>
+    </w:lvl>
+    <w:lvl w:ilvl="7" w:tplc="04090003" w:tentative="1">
+      <w:start w:val="1"/>
+      <w:numFmt w:val="bullet"/>
+      <w:lvlText w:val="o"/>
+      <w:lvlJc w:val="left"/>
+      <w:pPr>
+        <w:ind w:left="5760" w:hanging="360"/>
+      </w:pPr>
+      <w:rPr>
+        <w:rFonts w:ascii="Courier New" w:hAnsi="Courier New" w:cs="Courier New" w:hint="default"/>
+      </w:rPr>
+    </w:lvl>
+    <w:lvl w:ilvl="8" w:tplc="04090005" w:tentative="1">
+      <w:start w:val="1"/>
+      <w:numFmt w:val="bullet"/>
+      <w:lvlText w:val=""/>
+      <w:lvlJc w:val="left"/>
+      <w:pPr>
+        <w:ind w:left="6480" w:hanging="360"/>
+      </w:pPr>
+      <w:rPr>
+        <w:rFonts w:ascii="Wingdings" w:hAnsi="Wingdings" w:hint="default"/>
+      </w:rPr>
+    </w:lvl>
+  </w:abstractNum>
+  <w:abstractNum w:abstractNumId="1" w15:restartNumberingAfterBreak="0">
+    <w:nsid w:val="14040D9A"/>
+    <w:multiLevelType w:val="hybridMultilevel"/>
+    <w:tmpl w:val="DC8A382C"/>
+    <w:lvl w:ilvl="0" w:tplc="B134B84C">
+      <w:numFmt w:val="bullet"/>
+      <w:lvlText w:val="-"/>
+      <w:lvlJc w:val="left"/>
+      <w:pPr>
+        <w:ind w:left="1440" w:hanging="360"/>
+      </w:pPr>
+      <w:rPr>
+        <w:rFonts w:ascii="Times New Roman" w:eastAsiaTheme="minorHAnsi" w:hAnsi="Times New Roman" w:cs="Times New Roman" w:hint="default"/>
+      </w:rPr>
+    </w:lvl>
+    <w:lvl w:ilvl="1" w:tplc="04090003" w:tentative="1">
+      <w:start w:val="1"/>
+      <w:numFmt w:val="bullet"/>
+      <w:lvlText w:val="o"/>
+      <w:lvlJc w:val="left"/>
+      <w:pPr>
+        <w:ind w:left="2160" w:hanging="360"/>
+      </w:pPr>
+      <w:rPr>
+        <w:rFonts w:ascii="Courier New" w:hAnsi="Courier New" w:cs="Courier New" w:hint="default"/>
+      </w:rPr>
+    </w:lvl>
+    <w:lvl w:ilvl="2" w:tplc="04090005" w:tentative="1">
+      <w:start w:val="1"/>
+      <w:numFmt w:val="bullet"/>
+      <w:lvlText w:val=""/>
+      <w:lvlJc w:val="left"/>
+      <w:pPr>
+        <w:ind w:left="2880" w:hanging="360"/>
+      </w:pPr>
+      <w:rPr>
+        <w:rFonts w:ascii="Wingdings" w:hAnsi="Wingdings" w:hint="default"/>
+      </w:rPr>
+    </w:lvl>
+    <w:lvl w:ilvl="3" w:tplc="04090001" w:tentative="1">
+      <w:start w:val="1"/>
+      <w:numFmt w:val="bullet"/>
+      <w:lvlText w:val=""/>
+      <w:lvlJc w:val="left"/>
+      <w:pPr>
+        <w:ind w:left="3600" w:hanging="360"/>
+      </w:pPr>
+      <w:rPr>
+        <w:rFonts w:ascii="Symbol" w:hAnsi="Symbol" w:hint="default"/>
+      </w:rPr>
+    </w:lvl>
+    <w:lvl w:ilvl="4" w:tplc="04090003" w:tentative="1">
+      <w:start w:val="1"/>
+      <w:numFmt w:val="bullet"/>
+      <w:lvlText w:val="o"/>
+      <w:lvlJc w:val="left"/>
+      <w:pPr>
+        <w:ind w:left="4320" w:hanging="360"/>
+      </w:pPr>
+      <w:rPr>
+        <w:rFonts w:ascii="Courier New" w:hAnsi="Courier New" w:cs="Courier New" w:hint="default"/>
+      </w:rPr>
+    </w:lvl>
+    <w:lvl w:ilvl="5" w:tplc="04090005" w:tentative="1">
+      <w:start w:val="1"/>
+      <w:numFmt w:val="bullet"/>
+      <w:lvlText w:val=""/>
+      <w:lvlJc w:val="left"/>
+      <w:pPr>
+        <w:ind w:left="5040" w:hanging="360"/>
+      </w:pPr>
+      <w:rPr>
+        <w:rFonts w:ascii="Wingdings" w:hAnsi="Wingdings" w:hint="default"/>
+      </w:rPr>
+    </w:lvl>
+    <w:lvl w:ilvl="6" w:tplc="04090001" w:tentative="1">
+      <w:start w:val="1"/>
+      <w:numFmt w:val="bullet"/>
+      <w:lvlText w:val=""/>
+      <w:lvlJc w:val="left"/>
+      <w:pPr>
+        <w:ind w:left="5760" w:hanging="360"/>
+      </w:pPr>
+      <w:rPr>
+        <w:rFonts w:ascii="Symbol" w:hAnsi="Symbol" w:hint="default"/>
+      </w:rPr>
+    </w:lvl>
+    <w:lvl w:ilvl="7" w:tplc="04090003" w:tentative="1">
+      <w:start w:val="1"/>
+      <w:numFmt w:val="bullet"/>
+      <w:lvlText w:val="o"/>
+      <w:lvlJc w:val="left"/>
+      <w:pPr>
+        <w:ind w:left="6480" w:hanging="360"/>
+      </w:pPr>
+      <w:rPr>
+        <w:rFonts w:ascii="Courier New" w:hAnsi="Courier New" w:cs="Courier New" w:hint="default"/>
+      </w:rPr>
+    </w:lvl>
+    <w:lvl w:ilvl="8" w:tplc="04090005" w:tentative="1">
+      <w:start w:val="1"/>
+      <w:numFmt w:val="bullet"/>
+      <w:lvlText w:val=""/>
+      <w:lvlJc w:val="left"/>
+      <w:pPr>
+        <w:ind w:left="7200" w:hanging="360"/>
+      </w:pPr>
+      <w:rPr>
+        <w:rFonts w:ascii="Wingdings" w:hAnsi="Wingdings" w:hint="default"/>
+      </w:rPr>
+    </w:lvl>
+  </w:abstractNum>
+  <w:abstractNum w:abstractNumId="2" w15:restartNumberingAfterBreak="0">
+    <w:nsid w:val="32536574"/>
+    <w:multiLevelType w:val="hybridMultilevel"/>
+    <w:tmpl w:val="C99CEB4A"/>
+    <w:lvl w:ilvl="0" w:tplc="B134B84C">
+      <w:numFmt w:val="bullet"/>
+      <w:lvlText w:val="-"/>
+      <w:lvlJc w:val="left"/>
+      <w:pPr>
+        <w:ind w:left="720" w:hanging="360"/>
+      </w:pPr>
+      <w:rPr>
+        <w:rFonts w:ascii="Times New Roman" w:eastAsiaTheme="minorHAnsi" w:hAnsi="Times New Roman" w:cs="Times New Roman" w:hint="default"/>
+      </w:rPr>
+    </w:lvl>
+    <w:lvl w:ilvl="1" w:tplc="04090003" w:tentative="1">
+      <w:start w:val="1"/>
+      <w:numFmt w:val="bullet"/>
+      <w:lvlText w:val="o"/>
+      <w:lvlJc w:val="left"/>
+      <w:pPr>
+        <w:ind w:left="1440" w:hanging="360"/>
+      </w:pPr>
+      <w:rPr>
+        <w:rFonts w:ascii="Courier New" w:hAnsi="Courier New" w:cs="Courier New" w:hint="default"/>
+      </w:rPr>
+    </w:lvl>
+    <w:lvl w:ilvl="2" w:tplc="04090005" w:tentative="1">
+      <w:start w:val="1"/>
+      <w:numFmt w:val="bullet"/>
+      <w:lvlText w:val=""/>
+      <w:lvlJc w:val="left"/>
+      <w:pPr>
+        <w:ind w:left="2160" w:hanging="360"/>
+      </w:pPr>
+      <w:rPr>
+        <w:rFonts w:ascii="Wingdings" w:hAnsi="Wingdings" w:hint="default"/>
+      </w:rPr>
+    </w:lvl>
+    <w:lvl w:ilvl="3" w:tplc="04090001" w:tentative="1">
+      <w:start w:val="1"/>
+      <w:numFmt w:val="bullet"/>
+      <w:lvlText w:val=""/>
+      <w:lvlJc w:val="left"/>
+      <w:pPr>
+        <w:ind w:left="2880" w:hanging="360"/>
+      </w:pPr>
+      <w:rPr>
+        <w:rFonts w:ascii="Symbol" w:hAnsi="Symbol" w:hint="default"/>
+      </w:rPr>
+    </w:lvl>
+    <w:lvl w:ilvl="4" w:tplc="04090003" w:tentative="1">
+      <w:start w:val="1"/>
+      <w:numFmt w:val="bullet"/>
+      <w:lvlText w:val="o"/>
+      <w:lvlJc w:val="left"/>
+      <w:pPr>
+        <w:ind w:left="3600" w:hanging="360"/>
+      </w:pPr>
+      <w:rPr>
+        <w:rFonts w:ascii="Courier New" w:hAnsi="Courier New" w:cs="Courier New" w:hint="default"/>
+      </w:rPr>
+    </w:lvl>
+    <w:lvl w:ilvl="5" w:tplc="04090005" w:tentative="1">
+      <w:start w:val="1"/>
+      <w:numFmt w:val="bullet"/>
+      <w:lvlText w:val=""/>
+      <w:lvlJc w:val="left"/>
+      <w:pPr>
+        <w:ind w:left="4320" w:hanging="360"/>
+      </w:pPr>
+      <w:rPr>
+        <w:rFonts w:ascii="Wingdings" w:hAnsi="Wingdings" w:hint="default"/>
+      </w:rPr>
+    </w:lvl>
+    <w:lvl w:ilvl="6" w:tplc="04090001" w:tentative="1">
+      <w:start w:val="1"/>
+      <w:numFmt w:val="bullet"/>
+      <w:lvlText w:val=""/>
+      <w:lvlJc w:val="left"/>
+      <w:pPr>
+        <w:ind w:left="5040" w:hanging="360"/>
+      </w:pPr>
+      <w:rPr>
+        <w:rFonts w:ascii="Symbol" w:hAnsi="Symbol" w:hint="default"/>
+      </w:rPr>
+    </w:lvl>
+    <w:lvl w:ilvl="7" w:tplc="04090003" w:tentative="1">
+      <w:start w:val="1"/>
+      <w:numFmt w:val="bullet"/>
+      <w:lvlText w:val="o"/>
+      <w:lvlJc w:val="left"/>
+      <w:pPr>
+        <w:ind w:left="5760" w:hanging="360"/>
+      </w:pPr>
+      <w:rPr>
+        <w:rFonts w:ascii="Courier New" w:hAnsi="Courier New" w:cs="Courier New" w:hint="default"/>
+      </w:rPr>
+    </w:lvl>
+    <w:lvl w:ilvl="8" w:tplc="04090005" w:tentative="1">
+      <w:start w:val="1"/>
+      <w:numFmt w:val="bullet"/>
+      <w:lvlText w:val=""/>
+      <w:lvlJc w:val="left"/>
+      <w:pPr>
+        <w:ind w:left="6480" w:hanging="360"/>
+      </w:pPr>
+      <w:rPr>
+        <w:rFonts w:ascii="Wingdings" w:hAnsi="Wingdings" w:hint="default"/>
+      </w:rPr>
+    </w:lvl>
+  </w:abstractNum>
+  <w:abstractNum w:abstractNumId="3" w15:restartNumberingAfterBreak="0">
+    <w:nsid w:val="5A121E3F"/>
+    <w:multiLevelType w:val="hybridMultilevel"/>
+    <w:tmpl w:val="C2D02240"/>
+    <w:lvl w:ilvl="0" w:tplc="B134B84C">
+      <w:numFmt w:val="bullet"/>
+      <w:lvlText w:val="-"/>
+      <w:lvlJc w:val="left"/>
+      <w:pPr>
+        <w:ind w:left="720" w:hanging="360"/>
+      </w:pPr>
+      <w:rPr>
+        <w:rFonts w:ascii="Times New Roman" w:eastAsiaTheme="minorHAnsi" w:hAnsi="Times New Roman" w:cs="Times New Roman" w:hint="default"/>
+      </w:rPr>
+    </w:lvl>
+    <w:lvl w:ilvl="1" w:tplc="04090003" w:tentative="1">
+      <w:start w:val="1"/>
+      <w:numFmt w:val="bullet"/>
+      <w:lvlText w:val="o"/>
+      <w:lvlJc w:val="left"/>
+      <w:pPr>
+        <w:ind w:left="1440" w:hanging="360"/>
+      </w:pPr>
+      <w:rPr>
+        <w:rFonts w:ascii="Courier New" w:hAnsi="Courier New" w:cs="Courier New" w:hint="default"/>
+      </w:rPr>
+    </w:lvl>
+    <w:lvl w:ilvl="2" w:tplc="04090005" w:tentative="1">
+      <w:start w:val="1"/>
+      <w:numFmt w:val="bullet"/>
+      <w:lvlText w:val=""/>
+      <w:lvlJc w:val="left"/>
+      <w:pPr>
+        <w:ind w:left="2160" w:hanging="360"/>
+      </w:pPr>
+      <w:rPr>
+        <w:rFonts w:ascii="Wingdings" w:hAnsi="Wingdings" w:hint="default"/>
+      </w:rPr>
+    </w:lvl>
+    <w:lvl w:ilvl="3" w:tplc="04090001" w:tentative="1">
+      <w:start w:val="1"/>
+      <w:numFmt w:val="bullet"/>
+      <w:lvlText w:val=""/>
+      <w:lvlJc w:val="left"/>
+      <w:pPr>
+        <w:ind w:left="2880" w:hanging="360"/>
+      </w:pPr>
+      <w:rPr>
+        <w:rFonts w:ascii="Symbol" w:hAnsi="Symbol" w:hint="default"/>
+      </w:rPr>
+    </w:lvl>
+    <w:lvl w:ilvl="4" w:tplc="04090003" w:tentative="1">
+      <w:start w:val="1"/>
+      <w:numFmt w:val="bullet"/>
+      <w:lvlText w:val="o"/>
+      <w:lvlJc w:val="left"/>
+      <w:pPr>
+        <w:ind w:left="3600" w:hanging="360"/>
+      </w:pPr>
+      <w:rPr>
+        <w:rFonts w:ascii="Courier New" w:hAnsi="Courier New" w:cs="Courier New" w:hint="default"/>
+      </w:rPr>
+    </w:lvl>
+    <w:lvl w:ilvl="5" w:tplc="04090005" w:tentative="1">
+      <w:start w:val="1"/>
+      <w:numFmt w:val="bullet"/>
+      <w:lvlText w:val=""/>
+      <w:lvlJc w:val="left"/>
+      <w:pPr>
+        <w:ind w:left="4320" w:hanging="360"/>
+      </w:pPr>
+      <w:rPr>
+        <w:rFonts w:ascii="Wingdings" w:hAnsi="Wingdings" w:hint="default"/>
+      </w:rPr>
+    </w:lvl>
+    <w:lvl w:ilvl="6" w:tplc="04090001" w:tentative="1">
+      <w:start w:val="1"/>
+      <w:numFmt w:val="bullet"/>
+      <w:lvlText w:val=""/>
+      <w:lvlJc w:val="left"/>
+      <w:pPr>
+        <w:ind w:left="5040" w:hanging="360"/>
+      </w:pPr>
+      <w:rPr>
+        <w:rFonts w:ascii="Symbol" w:hAnsi="Symbol" w:hint="default"/>
+      </w:rPr>
+    </w:lvl>
+    <w:lvl w:ilvl="7" w:tplc="04090003" w:tentative="1">
+      <w:start w:val="1"/>
+      <w:numFmt w:val="bullet"/>
+      <w:lvlText w:val="o"/>
+      <w:lvlJc w:val="left"/>
+      <w:pPr>
+        <w:ind w:left="5760" w:hanging="360"/>
+      </w:pPr>
+      <w:rPr>
+        <w:rFonts w:ascii="Courier New" w:hAnsi="Courier New" w:cs="Courier New" w:hint="default"/>
+      </w:rPr>
+    </w:lvl>
+    <w:lvl w:ilvl="8" w:tplc="04090005" w:tentative="1">
+      <w:start w:val="1"/>
+      <w:numFmt w:val="bullet"/>
+      <w:lvlText w:val=""/>
+      <w:lvlJc w:val="left"/>
+      <w:pPr>
+        <w:ind w:left="6480" w:hanging="360"/>
+      </w:pPr>
+      <w:rPr>
+        <w:rFonts w:ascii="Wingdings" w:hAnsi="Wingdings" w:hint="default"/>
+      </w:rPr>
+    </w:lvl>
+  </w:abstractNum>
+  <w:abstractNum w:abstractNumId="4" w15:restartNumberingAfterBreak="0">
+    <w:nsid w:val="693F625D"/>
+    <w:multiLevelType w:val="hybridMultilevel"/>
+    <w:tmpl w:val="CA20D34C"/>
+    <w:lvl w:ilvl="0" w:tplc="B134B84C">
+      <w:numFmt w:val="bullet"/>
+      <w:lvlText w:val="-"/>
+      <w:lvlJc w:val="left"/>
+      <w:pPr>
+        <w:ind w:left="776" w:hanging="360"/>
+      </w:pPr>
+      <w:rPr>
+        <w:rFonts w:ascii="Times New Roman" w:eastAsiaTheme="minorHAnsi" w:hAnsi="Times New Roman" w:cs="Times New Roman" w:hint="default"/>
+      </w:rPr>
+    </w:lvl>
+    <w:lvl w:ilvl="1" w:tplc="04090003" w:tentative="1">
+      <w:start w:val="1"/>
+      <w:numFmt w:val="bullet"/>
+      <w:lvlText w:val="o"/>
+      <w:lvlJc w:val="left"/>
+      <w:pPr>
+        <w:ind w:left="1496" w:hanging="360"/>
+      </w:pPr>
+      <w:rPr>
+        <w:rFonts w:ascii="Courier New" w:hAnsi="Courier New" w:cs="Courier New" w:hint="default"/>
+      </w:rPr>
+    </w:lvl>
+    <w:lvl w:ilvl="2" w:tplc="04090005" w:tentative="1">
+      <w:start w:val="1"/>
+      <w:numFmt w:val="bullet"/>
+      <w:lvlText w:val=""/>
+      <w:lvlJc w:val="left"/>
+      <w:pPr>
+        <w:ind w:left="2216" w:hanging="360"/>
+      </w:pPr>
+      <w:rPr>
+        <w:rFonts w:ascii="Wingdings" w:hAnsi="Wingdings" w:hint="default"/>
+      </w:rPr>
+    </w:lvl>
+    <w:lvl w:ilvl="3" w:tplc="04090001" w:tentative="1">
+      <w:start w:val="1"/>
+      <w:numFmt w:val="bullet"/>
+      <w:lvlText w:val=""/>
+      <w:lvlJc w:val="left"/>
+      <w:pPr>
+        <w:ind w:left="2936" w:hanging="360"/>
+      </w:pPr>
+      <w:rPr>
+        <w:rFonts w:ascii="Symbol" w:hAnsi="Symbol" w:hint="default"/>
+      </w:rPr>
+    </w:lvl>
+    <w:lvl w:ilvl="4" w:tplc="04090003" w:tentative="1">
+      <w:start w:val="1"/>
+      <w:numFmt w:val="bullet"/>
+      <w:lvlText w:val="o"/>
+      <w:lvlJc w:val="left"/>
+      <w:pPr>
+        <w:ind w:left="3656" w:hanging="360"/>
+      </w:pPr>
+      <w:rPr>
+        <w:rFonts w:ascii="Courier New" w:hAnsi="Courier New" w:cs="Courier New" w:hint="default"/>
+      </w:rPr>
+    </w:lvl>
+    <w:lvl w:ilvl="5" w:tplc="04090005" w:tentative="1">
+      <w:start w:val="1"/>
+      <w:numFmt w:val="bullet"/>
+      <w:lvlText w:val=""/>
+      <w:lvlJc w:val="left"/>
+      <w:pPr>
+        <w:ind w:left="4376" w:hanging="360"/>
+      </w:pPr>
+      <w:rPr>
+        <w:rFonts w:ascii="Wingdings" w:hAnsi="Wingdings" w:hint="default"/>
+      </w:rPr>
+    </w:lvl>
+    <w:lvl w:ilvl="6" w:tplc="04090001" w:tentative="1">
+      <w:start w:val="1"/>
+      <w:numFmt w:val="bullet"/>
+      <w:lvlText w:val=""/>
+      <w:lvlJc w:val="left"/>
+      <w:pPr>
+        <w:ind w:left="5096" w:hanging="360"/>
+      </w:pPr>
+      <w:rPr>
+        <w:rFonts w:ascii="Symbol" w:hAnsi="Symbol" w:hint="default"/>
+      </w:rPr>
+    </w:lvl>
+    <w:lvl w:ilvl="7" w:tplc="04090003" w:tentative="1">
+      <w:start w:val="1"/>
+      <w:numFmt w:val="bullet"/>
+      <w:lvlText w:val="o"/>
+      <w:lvlJc w:val="left"/>
+      <w:pPr>
+        <w:ind w:left="5816" w:hanging="360"/>
+      </w:pPr>
+      <w:rPr>
+        <w:rFonts w:ascii="Courier New" w:hAnsi="Courier New" w:cs="Courier New" w:hint="default"/>
+      </w:rPr>
+    </w:lvl>
+    <w:lvl w:ilvl="8" w:tplc="04090005" w:tentative="1">
+      <w:start w:val="1"/>
+      <w:numFmt w:val="bullet"/>
+      <w:lvlText w:val=""/>
+      <w:lvlJc w:val="left"/>
+      <w:pPr>
+        <w:ind w:left="6536" w:hanging="360"/>
+      </w:pPr>
+      <w:rPr>
+        <w:rFonts w:ascii="Wingdings" w:hAnsi="Wingdings" w:hint="default"/>
+      </w:rPr>
+    </w:lvl>
+  </w:abstractNum>
+  <w:abstractNum w:abstractNumId="5" w15:restartNumberingAfterBreak="0">
+    <w:nsid w:val="6A8675EB"/>
+    <w:multiLevelType w:val="hybridMultilevel"/>
+    <w:tmpl w:val="004E333C"/>
+    <w:lvl w:ilvl="0" w:tplc="B134B84C">
+      <w:numFmt w:val="bullet"/>
+      <w:lvlText w:val="-"/>
+      <w:lvlJc w:val="left"/>
+      <w:pPr>
+        <w:ind w:left="720" w:hanging="360"/>
+      </w:pPr>
+      <w:rPr>
+        <w:rFonts w:ascii="Times New Roman" w:eastAsiaTheme="minorHAnsi" w:hAnsi="Times New Roman" w:cs="Times New Roman" w:hint="default"/>
+      </w:rPr>
+    </w:lvl>
+    <w:lvl w:ilvl="1" w:tplc="04090003" w:tentative="1">
+      <w:start w:val="1"/>
+      <w:numFmt w:val="bullet"/>
+      <w:lvlText w:val="o"/>
+      <w:lvlJc w:val="left"/>
+      <w:pPr>
+        <w:ind w:left="1440" w:hanging="360"/>
+      </w:pPr>
+      <w:rPr>
+        <w:rFonts w:ascii="Courier New" w:hAnsi="Courier New" w:cs="Courier New" w:hint="default"/>
+      </w:rPr>
+    </w:lvl>
+    <w:lvl w:ilvl="2" w:tplc="04090005" w:tentative="1">
+      <w:start w:val="1"/>
+      <w:numFmt w:val="bullet"/>
+      <w:lvlText w:val=""/>
+      <w:lvlJc w:val="left"/>
+      <w:pPr>
+        <w:ind w:left="2160" w:hanging="360"/>
+      </w:pPr>
+      <w:rPr>
+        <w:rFonts w:ascii="Wingdings" w:hAnsi="Wingdings" w:hint="default"/>
+      </w:rPr>
+    </w:lvl>
+    <w:lvl w:ilvl="3" w:tplc="04090001" w:tentative="1">
+      <w:start w:val="1"/>
+      <w:numFmt w:val="bullet"/>
+      <w:lvlText w:val=""/>
+      <w:lvlJc w:val="left"/>
+      <w:pPr>
+        <w:ind w:left="2880" w:hanging="360"/>
+      </w:pPr>
+      <w:rPr>
+        <w:rFonts w:ascii="Symbol" w:hAnsi="Symbol" w:hint="default"/>
+      </w:rPr>
+    </w:lvl>
+    <w:lvl w:ilvl="4" w:tplc="04090003" w:tentative="1">
+      <w:start w:val="1"/>
+      <w:numFmt w:val="bullet"/>
+      <w:lvlText w:val="o"/>
+      <w:lvlJc w:val="left"/>
+      <w:pPr>
+        <w:ind w:left="3600" w:hanging="360"/>
+      </w:pPr>
+      <w:rPr>
+        <w:rFonts w:ascii="Courier New" w:hAnsi="Courier New" w:cs="Courier New" w:hint="default"/>
+      </w:rPr>
+    </w:lvl>
+    <w:lvl w:ilvl="5" w:tplc="04090005" w:tentative="1">
+      <w:start w:val="1"/>
+      <w:numFmt w:val="bullet"/>
+      <w:lvlText w:val=""/>
+      <w:lvlJc w:val="left"/>
+      <w:pPr>
+        <w:ind w:left="4320" w:hanging="360"/>
+      </w:pPr>
+      <w:rPr>
+        <w:rFonts w:ascii="Wingdings" w:hAnsi="Wingdings" w:hint="default"/>
+      </w:rPr>
+    </w:lvl>
+    <w:lvl w:ilvl="6" w:tplc="04090001" w:tentative="1">
+      <w:start w:val="1"/>
+      <w:numFmt w:val="bullet"/>
+      <w:lvlText w:val=""/>
+      <w:lvlJc w:val="left"/>
+      <w:pPr>
+        <w:ind w:left="5040" w:hanging="360"/>
+      </w:pPr>
+      <w:rPr>
+        <w:rFonts w:ascii="Symbol" w:hAnsi="Symbol" w:hint="default"/>
+      </w:rPr>
+    </w:lvl>
+    <w:lvl w:ilvl="7" w:tplc="04090003" w:tentative="1">
+      <w:start w:val="1"/>
+      <w:numFmt w:val="bullet"/>
+      <w:lvlText w:val="o"/>
+      <w:lvlJc w:val="left"/>
+      <w:pPr>
+        <w:ind w:left="5760" w:hanging="360"/>
+      </w:pPr>
+      <w:rPr>
+        <w:rFonts w:ascii="Courier New" w:hAnsi="Courier New" w:cs="Courier New" w:hint="default"/>
+      </w:rPr>
+    </w:lvl>
+    <w:lvl w:ilvl="8" w:tplc="04090005" w:tentative="1">
+      <w:start w:val="1"/>
+      <w:numFmt w:val="bullet"/>
+      <w:lvlText w:val=""/>
+      <w:lvlJc w:val="left"/>
+      <w:pPr>
+        <w:ind w:left="6480" w:hanging="360"/>
+      </w:pPr>
+      <w:rPr>
+        <w:rFonts w:ascii="Wingdings" w:hAnsi="Wingdings" w:hint="default"/>
+      </w:rPr>
+    </w:lvl>
+  </w:abstractNum>
+  <w:abstractNum w:abstractNumId="6" w15:restartNumberingAfterBreak="0">
+    <w:nsid w:val="6FBD6A90"/>
+    <w:multiLevelType w:val="hybridMultilevel"/>
+    <w:tmpl w:val="D21E4F0E"/>
+    <w:lvl w:ilvl="0" w:tplc="B134B84C">
+      <w:numFmt w:val="bullet"/>
+      <w:lvlText w:val="-"/>
+      <w:lvlJc w:val="left"/>
+      <w:pPr>
+        <w:ind w:left="720" w:hanging="360"/>
+      </w:pPr>
+      <w:rPr>
+        <w:rFonts w:ascii="Times New Roman" w:eastAsiaTheme="minorHAnsi" w:hAnsi="Times New Roman" w:cs="Times New Roman" w:hint="default"/>
+      </w:rPr>
+    </w:lvl>
+    <w:lvl w:ilvl="1" w:tplc="04090003" w:tentative="1">
+      <w:start w:val="1"/>
+      <w:numFmt w:val="bullet"/>
+      <w:lvlText w:val="o"/>
+      <w:lvlJc w:val="left"/>
+      <w:pPr>
+        <w:ind w:left="1440" w:hanging="360"/>
+      </w:pPr>
+      <w:rPr>
+        <w:rFonts w:ascii="Courier New" w:hAnsi="Courier New" w:cs="Courier New" w:hint="default"/>
+      </w:rPr>
+    </w:lvl>
+    <w:lvl w:ilvl="2" w:tplc="04090005" w:tentative="1">
+      <w:start w:val="1"/>
+      <w:numFmt w:val="bullet"/>
+      <w:lvlText w:val=""/>
+      <w:lvlJc w:val="left"/>
+      <w:pPr>
+        <w:ind w:left="2160" w:hanging="360"/>
+      </w:pPr>
+      <w:rPr>
+        <w:rFonts w:ascii="Wingdings" w:hAnsi="Wingdings" w:hint="default"/>
+      </w:rPr>
+    </w:lvl>
+    <w:lvl w:ilvl="3" w:tplc="04090001" w:tentative="1">
+      <w:start w:val="1"/>
+      <w:numFmt w:val="bullet"/>
+      <w:lvlText w:val=""/>
+      <w:lvlJc w:val="left"/>
+      <w:pPr>
+        <w:ind w:left="2880" w:hanging="360"/>
+      </w:pPr>
+      <w:rPr>
+        <w:rFonts w:ascii="Symbol" w:hAnsi="Symbol" w:hint="default"/>
+      </w:rPr>
+    </w:lvl>
+    <w:lvl w:ilvl="4" w:tplc="04090003" w:tentative="1">
+      <w:start w:val="1"/>
+      <w:numFmt w:val="bullet"/>
+      <w:lvlText w:val="o"/>
+      <w:lvlJc w:val="left"/>
+      <w:pPr>
+        <w:ind w:left="3600" w:hanging="360"/>
+      </w:pPr>
+      <w:rPr>
+        <w:rFonts w:ascii="Courier New" w:hAnsi="Courier New" w:cs="Courier New" w:hint="default"/>
+      </w:rPr>
+    </w:lvl>
+    <w:lvl w:ilvl="5" w:tplc="04090005" w:tentative="1">
+      <w:start w:val="1"/>
+      <w:numFmt w:val="bullet"/>
+      <w:lvlText w:val=""/>
+      <w:lvlJc w:val="left"/>
+      <w:pPr>
+        <w:ind w:left="4320" w:hanging="360"/>
+      </w:pPr>
+      <w:rPr>
+        <w:rFonts w:ascii="Wingdings" w:hAnsi="Wingdings" w:hint="default"/>
+      </w:rPr>
+    </w:lvl>
+    <w:lvl w:ilvl="6" w:tplc="04090001" w:tentative="1">
+      <w:start w:val="1"/>
+      <w:numFmt w:val="bullet"/>
+      <w:lvlText w:val=""/>
+      <w:lvlJc w:val="left"/>
+      <w:pPr>
+        <w:ind w:left="5040" w:hanging="360"/>
+      </w:pPr>
+      <w:rPr>
+        <w:rFonts w:ascii="Symbol" w:hAnsi="Symbol" w:hint="default"/>
+      </w:rPr>
+    </w:lvl>
+    <w:lvl w:ilvl="7" w:tplc="04090003" w:tentative="1">
+      <w:start w:val="1"/>
+      <w:numFmt w:val="bullet"/>
+      <w:lvlText w:val="o"/>
+      <w:lvlJc w:val="left"/>
+      <w:pPr>
+        <w:ind w:left="5760" w:hanging="360"/>
+      </w:pPr>
+      <w:rPr>
+        <w:rFonts w:ascii="Courier New" w:hAnsi="Courier New" w:cs="Courier New" w:hint="default"/>
+      </w:rPr>
+    </w:lvl>
+    <w:lvl w:ilvl="8" w:tplc="04090005" w:tentative="1">
+      <w:start w:val="1"/>
+      <w:numFmt w:val="bullet"/>
+      <w:lvlText w:val=""/>
+      <w:lvlJc w:val="left"/>
+      <w:pPr>
+        <w:ind w:left="6480" w:hanging="360"/>
+      </w:pPr>
+      <w:rPr>
+        <w:rFonts w:ascii="Wingdings" w:hAnsi="Wingdings" w:hint="default"/>
+      </w:rPr>
+    </w:lvl>
+  </w:abstractNum>
+  <w:abstractNum w:abstractNumId="7" w15:restartNumberingAfterBreak="0">
+    <w:nsid w:val="7EBE0500"/>
+    <w:multiLevelType w:val="hybridMultilevel"/>
+    <w:tmpl w:val="067624D8"/>
+    <w:lvl w:ilvl="0" w:tplc="B134B84C">
+      <w:numFmt w:val="bullet"/>
+      <w:lvlText w:val="-"/>
+      <w:lvlJc w:val="left"/>
+      <w:pPr>
+        <w:ind w:left="720" w:hanging="360"/>
+      </w:pPr>
+      <w:rPr>
+        <w:rFonts w:ascii="Times New Roman" w:eastAsiaTheme="minorHAnsi" w:hAnsi="Times New Roman" w:cs="Times New Roman" w:hint="default"/>
+      </w:rPr>
+    </w:lvl>
+    <w:lvl w:ilvl="1" w:tplc="04090003" w:tentative="1">
+      <w:start w:val="1"/>
+      <w:numFmt w:val="bullet"/>
+      <w:lvlText w:val="o"/>
+      <w:lvlJc w:val="left"/>
+      <w:pPr>
+        <w:ind w:left="1440" w:hanging="360"/>
+      </w:pPr>
+      <w:rPr>
+        <w:rFonts w:ascii="Courier New" w:hAnsi="Courier New" w:cs="Courier New" w:hint="default"/>
+      </w:rPr>
+    </w:lvl>
+    <w:lvl w:ilvl="2" w:tplc="04090005" w:tentative="1">
+      <w:start w:val="1"/>
+      <w:numFmt w:val="bullet"/>
+      <w:lvlText w:val=""/>
+      <w:lvlJc w:val="left"/>
+      <w:pPr>
+        <w:ind w:left="2160" w:hanging="360"/>
+      </w:pPr>
+      <w:rPr>
+        <w:rFonts w:ascii="Wingdings" w:hAnsi="Wingdings" w:hint="default"/>
+      </w:rPr>
+    </w:lvl>
+    <w:lvl w:ilvl="3" w:tplc="04090001" w:tentative="1">
+      <w:start w:val="1"/>
+      <w:numFmt w:val="bullet"/>
+      <w:lvlText w:val=""/>
+      <w:lvlJc w:val="left"/>
+      <w:pPr>
+        <w:ind w:left="2880" w:hanging="360"/>
+      </w:pPr>
+      <w:rPr>
+        <w:rFonts w:ascii="Symbol" w:hAnsi="Symbol" w:hint="default"/>
+      </w:rPr>
+    </w:lvl>
+    <w:lvl w:ilvl="4" w:tplc="04090003" w:tentative="1">
+      <w:start w:val="1"/>
+      <w:numFmt w:val="bullet"/>
+      <w:lvlText w:val="o"/>
+      <w:lvlJc w:val="left"/>
+      <w:pPr>
+        <w:ind w:left="3600" w:hanging="360"/>
+      </w:pPr>
+      <w:rPr>
+        <w:rFonts w:ascii="Courier New" w:hAnsi="Courier New" w:cs="Courier New" w:hint="default"/>
+      </w:rPr>
+    </w:lvl>
+    <w:lvl w:ilvl="5" w:tplc="04090005" w:tentative="1">
+      <w:start w:val="1"/>
+      <w:numFmt w:val="bullet"/>
+      <w:lvlText w:val=""/>
+      <w:lvlJc w:val="left"/>
+      <w:pPr>
+        <w:ind w:left="4320" w:hanging="360"/>
+      </w:pPr>
+      <w:rPr>
+        <w:rFonts w:ascii="Wingdings" w:hAnsi="Wingdings" w:hint="default"/>
+      </w:rPr>
+    </w:lvl>
+    <w:lvl w:ilvl="6" w:tplc="04090001" w:tentative="1">
+      <w:start w:val="1"/>
+      <w:numFmt w:val="bullet"/>
+      <w:lvlText w:val=""/>
+      <w:lvlJc w:val="left"/>
+      <w:pPr>
+        <w:ind w:left="5040" w:hanging="360"/>
+      </w:pPr>
+      <w:rPr>
+        <w:rFonts w:ascii="Symbol" w:hAnsi="Symbol" w:hint="default"/>
+      </w:rPr>
+    </w:lvl>
+    <w:lvl w:ilvl="7" w:tplc="04090003" w:tentative="1">
+      <w:start w:val="1"/>
+      <w:numFmt w:val="bullet"/>
+      <w:lvlText w:val="o"/>
+      <w:lvlJc w:val="left"/>
+      <w:pPr>
+        <w:ind w:left="5760" w:hanging="360"/>
+      </w:pPr>
+      <w:rPr>
+        <w:rFonts w:ascii="Courier New" w:hAnsi="Courier New" w:cs="Courier New" w:hint="default"/>
+      </w:rPr>
+    </w:lvl>
+    <w:lvl w:ilvl="8" w:tplc="04090005" w:tentative="1">
+      <w:start w:val="1"/>
+      <w:numFmt w:val="bullet"/>
+      <w:lvlText w:val=""/>
+      <w:lvlJc w:val="left"/>
+      <w:pPr>
+        <w:ind w:left="6480" w:hanging="360"/>
+      </w:pPr>
+      <w:rPr>
+        <w:rFonts w:ascii="Wingdings" w:hAnsi="Wingdings" w:hint="default"/>
+      </w:rPr>
+    </w:lvl>
+  </w:abstractNum>
+  <w:num w:numId="1">
+    <w:abstractNumId w:val="3"/>
+  </w:num>
+  <w:num w:numId="2">
+    <w:abstractNumId w:val="5"/>
+  </w:num>
+  <w:num w:numId="3">
+    <w:abstractNumId w:val="2"/>
+  </w:num>
+  <w:num w:numId="4">
+    <w:abstractNumId w:val="0"/>
+  </w:num>
+  <w:num w:numId="5">
+    <w:abstractNumId w:val="1"/>
+  </w:num>
+  <w:num w:numId="6">
+    <w:abstractNumId w:val="6"/>
+  </w:num>
+  <w:num w:numId="7">
+    <w:abstractNumId w:val="7"/>
+  </w:num>
+  <w:num w:numId="8">
+    <w:abstractNumId w:val="4"/>
+  </w:num>
+</w:numbering>
 </file>
 
 <file path=word/styles.xml><?xml version="1.0" encoding="utf-8"?>
@@ -892,6 +2759,22 @@
       <w:b/>
     </w:rPr>
   </w:style>
+  <w:style w:type="paragraph" w:styleId="Heading3">
+    <w:name w:val="heading 3"/>
+    <w:basedOn w:val="Normal"/>
+    <w:next w:val="Normal"/>
+    <w:link w:val="Heading3Char"/>
+    <w:uiPriority w:val="9"/>
+    <w:unhideWhenUsed/>
+    <w:qFormat/>
+    <w:rsid w:val="009E79AB"/>
+    <w:pPr>
+      <w:outlineLvl w:val="2"/>
+    </w:pPr>
+    <w:rPr>
+      <w:i/>
+    </w:rPr>
+  </w:style>
   <w:style w:type="character" w:default="1" w:styleId="DefaultParagraphFont">
     <w:name w:val="Default Paragraph Font"/>
     <w:uiPriority w:val="1"/>
@@ -1047,6 +2930,30 @@
     <w:rPr>
       <w:rFonts w:ascii="Times New Roman" w:hAnsi="Times New Roman" w:cs="Times New Roman"/>
       <w:b/>
+      <w:sz w:val="24"/>
+      <w:szCs w:val="24"/>
+    </w:rPr>
+  </w:style>
+  <w:style w:type="paragraph" w:styleId="ListParagraph">
+    <w:name w:val="List Paragraph"/>
+    <w:basedOn w:val="Normal"/>
+    <w:uiPriority w:val="34"/>
+    <w:qFormat/>
+    <w:rsid w:val="009E79AB"/>
+    <w:pPr>
+      <w:ind w:left="720"/>
+      <w:contextualSpacing/>
+    </w:pPr>
+  </w:style>
+  <w:style w:type="character" w:customStyle="1" w:styleId="Heading3Char">
+    <w:name w:val="Heading 3 Char"/>
+    <w:basedOn w:val="DefaultParagraphFont"/>
+    <w:link w:val="Heading3"/>
+    <w:uiPriority w:val="9"/>
+    <w:rsid w:val="009E79AB"/>
+    <w:rPr>
+      <w:rFonts w:ascii="Times New Roman" w:hAnsi="Times New Roman" w:cs="Times New Roman"/>
+      <w:i/>
       <w:sz w:val="24"/>
       <w:szCs w:val="24"/>
     </w:rPr>
@@ -1450,7 +3357,7 @@
     <b:Title>Software-Defined Networking: A Comprehensive Survey</b:Title>
     <b:JournalName>Networking and Internet Architecture (cs.NI)</b:JournalName>
     <b:Year>2014</b:Year>
-    <b:RefOrder>4</b:RefOrder>
+    <b:RefOrder>5</b:RefOrder>
   </b:Source>
   <b:Source>
     <b:Tag>Azo13</b:Tag>
@@ -1469,7 +3376,7 @@
       </b:Author>
     </b:Author>
     <b:Publisher>Packt Publishing, Limited</b:Publisher>
-    <b:RefOrder>5</b:RefOrder>
+    <b:RefOrder>6</b:RefOrder>
   </b:Source>
   <b:Source>
     <b:Tag>Lop15</b:Tag>
@@ -1522,7 +3429,7 @@
     <b:Month>November</b:Month>
     <b:Day>23</b:Day>
     <b:URL>https://github.com/noxrepo/pox</b:URL>
-    <b:RefOrder>6</b:RefOrder>
+    <b:RefOrder>4</b:RefOrder>
   </b:Source>
   <b:Source>
     <b:Tag>Min19</b:Tag>
@@ -1545,7 +3452,7 @@
 </file>
 
 <file path=customXml/itemProps1.xml><?xml version="1.0" encoding="utf-8"?>
-<ds:datastoreItem xmlns:ds="http://schemas.openxmlformats.org/officeDocument/2006/customXml" ds:itemID="{4C720F16-6006-48B7-B809-6A8576C39C97}">
+<ds:datastoreItem xmlns:ds="http://schemas.openxmlformats.org/officeDocument/2006/customXml" ds:itemID="{B844BB61-78DB-4D4C-AB8B-2EC35F03C07D}">
   <ds:schemaRefs>
     <ds:schemaRef ds:uri="http://schemas.openxmlformats.org/officeDocument/2006/bibliography"/>
   </ds:schemaRefs>

</xml_diff>

<commit_message>
and written, being editing...
</commit_message>
<xml_diff>
--- a/Section_1_SDN/Week1_Intro/Week1_SDN.docx
+++ b/Section_1_SDN/Week1_Intro/Week1_SDN.docx
@@ -1351,20 +1351,39 @@
         <w:t xml:space="preserve"> avenues of </w:t>
       </w:r>
       <w:r>
-        <w:t>innovation are now possible to businesses of all sizes. If existing hardware switches are insufficient, then businesses can produce ASIC implementations. These capabilities were previously limited to only the largest enterprises.</w:t>
-      </w:r>
-    </w:p>
-    <w:p>
+        <w:t xml:space="preserve">innovation are now possible to businesses of all sizes. If existing hardware switches are insufficient, then businesses can </w:t>
+      </w:r>
+      <w:r>
+        <w:t xml:space="preserve">even </w:t>
+      </w:r>
+      <w:r>
+        <w:t>produce ASIC implementations. These capabilities were previously limited to only the largest enterprises.</w:t>
+      </w:r>
+    </w:p>
+    <w:p>
+      <w:pPr>
+        <w:ind w:firstLine="720"/>
+      </w:pPr>
+      <w:r>
+        <w:t>These innovations will be expressed in general purpose languages, such as Java and Python. This further lowers the barrier to entry and allows development teams to incorporate internal systems within flow decisions. Perhaps a legacy system does not handle out of order events, the development team could introduce flow barriers and queue the messages until their dependencies are processed. It is unlikely that specialized business logic could be expressed through a generic product</w:t>
+      </w:r>
+      <w:r>
+        <w:t xml:space="preserve">. Yet, </w:t>
+      </w:r>
+      <w:r>
+        <w:t>writing</w:t>
+      </w:r>
+      <w:r>
+        <w:t xml:space="preserve"> a few hundred lines of </w:t>
+      </w:r>
+      <w:r>
+        <w:t xml:space="preserve">glue </w:t>
+      </w:r>
+      <w:r>
+        <w:t xml:space="preserve">code to existing product libraries could be relatively trivial. </w:t>
+      </w:r>
       <w:bookmarkStart w:id="0" w:name="_GoBack"/>
       <w:bookmarkEnd w:id="0"/>
-      <w:r>
-        <w:tab/>
-      </w:r>
-    </w:p>
-    <w:p>
-      <w:r>
-        <w:tab/>
-      </w:r>
     </w:p>
     <w:sectPr>
       <w:headerReference w:type="default" r:id="rId8"/>
@@ -3574,7 +3593,7 @@
 </file>
 
 <file path=customXml/itemProps1.xml><?xml version="1.0" encoding="utf-8"?>
-<ds:datastoreItem xmlns:ds="http://schemas.openxmlformats.org/officeDocument/2006/customXml" ds:itemID="{24CE44E8-4635-44A7-B822-CF680E80A579}">
+<ds:datastoreItem xmlns:ds="http://schemas.openxmlformats.org/officeDocument/2006/customXml" ds:itemID="{8F8E15A7-4CA3-4FE3-BCA3-DA9320700F4B}">
   <ds:schemaRefs>
     <ds:schemaRef ds:uri="http://schemas.openxmlformats.org/officeDocument/2006/bibliography"/>
   </ds:schemaRefs>

</xml_diff>

<commit_message>
editing complete, ship it
</commit_message>
<xml_diff>
--- a/Section_1_SDN/Week1_Intro/Week1_SDN.docx
+++ b/Section_1_SDN/Week1_Intro/Week1_SDN.docx
@@ -74,6 +74,971 @@
         <w:br w:type="page"/>
       </w:r>
     </w:p>
+    <w:sdt>
+      <w:sdtPr>
+        <w:id w:val="-1454011272"/>
+        <w:docPartObj>
+          <w:docPartGallery w:val="Table of Contents"/>
+          <w:docPartUnique/>
+        </w:docPartObj>
+      </w:sdtPr>
+      <w:sdtEndPr>
+        <w:rPr>
+          <w:bCs/>
+          <w:noProof/>
+        </w:rPr>
+      </w:sdtEndPr>
+      <w:sdtContent>
+        <w:p>
+          <w:pPr>
+            <w:pStyle w:val="Heading1"/>
+          </w:pPr>
+          <w:r>
+            <w:t>Table of Contents</w:t>
+          </w:r>
+        </w:p>
+        <w:p>
+          <w:pPr>
+            <w:pStyle w:val="TOC1"/>
+            <w:tabs>
+              <w:tab w:val="right" w:leader="dot" w:pos="9350"/>
+            </w:tabs>
+            <w:rPr>
+              <w:noProof/>
+            </w:rPr>
+          </w:pPr>
+          <w:r>
+            <w:rPr>
+              <w:b/>
+              <w:bCs/>
+              <w:noProof/>
+            </w:rPr>
+            <w:fldChar w:fldCharType="begin"/>
+          </w:r>
+          <w:r>
+            <w:rPr>
+              <w:b/>
+              <w:bCs/>
+              <w:noProof/>
+            </w:rPr>
+            <w:instrText xml:space="preserve"> TOC \o "1-3" \h \z \u </w:instrText>
+          </w:r>
+          <w:r>
+            <w:rPr>
+              <w:b/>
+              <w:bCs/>
+              <w:noProof/>
+            </w:rPr>
+            <w:fldChar w:fldCharType="separate"/>
+          </w:r>
+          <w:hyperlink w:anchor="_Toc12819049" w:history="1">
+            <w:r>
+              <w:rPr>
+                <w:rStyle w:val="Hyperlink"/>
+                <w:noProof/>
+              </w:rPr>
+              <w:t>Software Defined Networking</w:t>
+            </w:r>
+            <w:r>
+              <w:rPr>
+                <w:noProof/>
+                <w:webHidden/>
+              </w:rPr>
+              <w:tab/>
+            </w:r>
+            <w:r>
+              <w:rPr>
+                <w:noProof/>
+                <w:webHidden/>
+              </w:rPr>
+              <w:fldChar w:fldCharType="begin"/>
+            </w:r>
+            <w:r>
+              <w:rPr>
+                <w:noProof/>
+                <w:webHidden/>
+              </w:rPr>
+              <w:instrText xml:space="preserve"> PAGEREF _Toc12819049 \h </w:instrText>
+            </w:r>
+            <w:r>
+              <w:rPr>
+                <w:noProof/>
+                <w:webHidden/>
+              </w:rPr>
+            </w:r>
+            <w:r>
+              <w:rPr>
+                <w:noProof/>
+                <w:webHidden/>
+              </w:rPr>
+              <w:fldChar w:fldCharType="separate"/>
+            </w:r>
+            <w:r>
+              <w:rPr>
+                <w:noProof/>
+                <w:webHidden/>
+              </w:rPr>
+              <w:t>2</w:t>
+            </w:r>
+            <w:r>
+              <w:rPr>
+                <w:noProof/>
+                <w:webHidden/>
+              </w:rPr>
+              <w:fldChar w:fldCharType="end"/>
+            </w:r>
+          </w:hyperlink>
+        </w:p>
+        <w:p>
+          <w:pPr>
+            <w:pStyle w:val="TOC1"/>
+            <w:tabs>
+              <w:tab w:val="right" w:leader="dot" w:pos="9350"/>
+            </w:tabs>
+            <w:rPr>
+              <w:noProof/>
+            </w:rPr>
+          </w:pPr>
+          <w:hyperlink w:anchor="_Toc12819050" w:history="1">
+            <w:r>
+              <w:rPr>
+                <w:rStyle w:val="Hyperlink"/>
+                <w:noProof/>
+              </w:rPr>
+              <w:t>Literature Review</w:t>
+            </w:r>
+            <w:r>
+              <w:rPr>
+                <w:noProof/>
+                <w:webHidden/>
+              </w:rPr>
+              <w:tab/>
+            </w:r>
+            <w:r>
+              <w:rPr>
+                <w:noProof/>
+                <w:webHidden/>
+              </w:rPr>
+              <w:fldChar w:fldCharType="begin"/>
+            </w:r>
+            <w:r>
+              <w:rPr>
+                <w:noProof/>
+                <w:webHidden/>
+              </w:rPr>
+              <w:instrText xml:space="preserve"> PAGEREF _Toc12819050 \h </w:instrText>
+            </w:r>
+            <w:r>
+              <w:rPr>
+                <w:noProof/>
+                <w:webHidden/>
+              </w:rPr>
+            </w:r>
+            <w:r>
+              <w:rPr>
+                <w:noProof/>
+                <w:webHidden/>
+              </w:rPr>
+              <w:fldChar w:fldCharType="separate"/>
+            </w:r>
+            <w:r>
+              <w:rPr>
+                <w:noProof/>
+                <w:webHidden/>
+              </w:rPr>
+              <w:t>3</w:t>
+            </w:r>
+            <w:r>
+              <w:rPr>
+                <w:noProof/>
+                <w:webHidden/>
+              </w:rPr>
+              <w:fldChar w:fldCharType="end"/>
+            </w:r>
+          </w:hyperlink>
+        </w:p>
+        <w:p>
+          <w:pPr>
+            <w:pStyle w:val="TOC2"/>
+            <w:tabs>
+              <w:tab w:val="right" w:leader="dot" w:pos="9350"/>
+            </w:tabs>
+            <w:rPr>
+              <w:noProof/>
+            </w:rPr>
+          </w:pPr>
+          <w:hyperlink w:anchor="_Toc12819051" w:history="1">
+            <w:r>
+              <w:rPr>
+                <w:rStyle w:val="Hyperlink"/>
+                <w:noProof/>
+              </w:rPr>
+              <w:t>Trends on Virtualization with SDN and NFV (2014)</w:t>
+            </w:r>
+            <w:r>
+              <w:rPr>
+                <w:noProof/>
+                <w:webHidden/>
+              </w:rPr>
+              <w:tab/>
+            </w:r>
+            <w:r>
+              <w:rPr>
+                <w:noProof/>
+                <w:webHidden/>
+              </w:rPr>
+              <w:fldChar w:fldCharType="begin"/>
+            </w:r>
+            <w:r>
+              <w:rPr>
+                <w:noProof/>
+                <w:webHidden/>
+              </w:rPr>
+              <w:instrText xml:space="preserve"> PAGEREF _Toc12819051 \h </w:instrText>
+            </w:r>
+            <w:r>
+              <w:rPr>
+                <w:noProof/>
+                <w:webHidden/>
+              </w:rPr>
+            </w:r>
+            <w:r>
+              <w:rPr>
+                <w:noProof/>
+                <w:webHidden/>
+              </w:rPr>
+              <w:fldChar w:fldCharType="separate"/>
+            </w:r>
+            <w:r>
+              <w:rPr>
+                <w:noProof/>
+                <w:webHidden/>
+              </w:rPr>
+              <w:t>3</w:t>
+            </w:r>
+            <w:r>
+              <w:rPr>
+                <w:noProof/>
+                <w:webHidden/>
+              </w:rPr>
+              <w:fldChar w:fldCharType="end"/>
+            </w:r>
+          </w:hyperlink>
+        </w:p>
+        <w:p>
+          <w:pPr>
+            <w:pStyle w:val="TOC2"/>
+            <w:tabs>
+              <w:tab w:val="right" w:leader="dot" w:pos="9350"/>
+            </w:tabs>
+            <w:rPr>
+              <w:noProof/>
+            </w:rPr>
+          </w:pPr>
+          <w:hyperlink w:anchor="_Toc12819052" w:history="1">
+            <w:r>
+              <w:rPr>
+                <w:rStyle w:val="Hyperlink"/>
+                <w:noProof/>
+              </w:rPr>
+              <w:t>Software Defined Networking (2014)</w:t>
+            </w:r>
+            <w:r>
+              <w:rPr>
+                <w:noProof/>
+                <w:webHidden/>
+              </w:rPr>
+              <w:tab/>
+            </w:r>
+            <w:r>
+              <w:rPr>
+                <w:noProof/>
+                <w:webHidden/>
+              </w:rPr>
+              <w:fldChar w:fldCharType="begin"/>
+            </w:r>
+            <w:r>
+              <w:rPr>
+                <w:noProof/>
+                <w:webHidden/>
+              </w:rPr>
+              <w:instrText xml:space="preserve"> PAGEREF _Toc12819052 \h </w:instrText>
+            </w:r>
+            <w:r>
+              <w:rPr>
+                <w:noProof/>
+                <w:webHidden/>
+              </w:rPr>
+            </w:r>
+            <w:r>
+              <w:rPr>
+                <w:noProof/>
+                <w:webHidden/>
+              </w:rPr>
+              <w:fldChar w:fldCharType="separate"/>
+            </w:r>
+            <w:r>
+              <w:rPr>
+                <w:noProof/>
+                <w:webHidden/>
+              </w:rPr>
+              <w:t>4</w:t>
+            </w:r>
+            <w:r>
+              <w:rPr>
+                <w:noProof/>
+                <w:webHidden/>
+              </w:rPr>
+              <w:fldChar w:fldCharType="end"/>
+            </w:r>
+          </w:hyperlink>
+        </w:p>
+        <w:p>
+          <w:pPr>
+            <w:pStyle w:val="TOC2"/>
+            <w:tabs>
+              <w:tab w:val="right" w:leader="dot" w:pos="9350"/>
+            </w:tabs>
+            <w:rPr>
+              <w:noProof/>
+            </w:rPr>
+          </w:pPr>
+          <w:hyperlink w:anchor="_Toc12819053" w:history="1">
+            <w:r>
+              <w:rPr>
+                <w:rStyle w:val="Hyperlink"/>
+                <w:noProof/>
+              </w:rPr>
+              <w:t>Software Defined Networks: State of the Art and Research Challenges (2014)</w:t>
+            </w:r>
+            <w:r>
+              <w:rPr>
+                <w:noProof/>
+                <w:webHidden/>
+              </w:rPr>
+              <w:tab/>
+            </w:r>
+            <w:r>
+              <w:rPr>
+                <w:noProof/>
+                <w:webHidden/>
+              </w:rPr>
+              <w:fldChar w:fldCharType="begin"/>
+            </w:r>
+            <w:r>
+              <w:rPr>
+                <w:noProof/>
+                <w:webHidden/>
+              </w:rPr>
+              <w:instrText xml:space="preserve"> PAGEREF _Toc12819053 \h </w:instrText>
+            </w:r>
+            <w:r>
+              <w:rPr>
+                <w:noProof/>
+                <w:webHidden/>
+              </w:rPr>
+            </w:r>
+            <w:r>
+              <w:rPr>
+                <w:noProof/>
+                <w:webHidden/>
+              </w:rPr>
+              <w:fldChar w:fldCharType="separate"/>
+            </w:r>
+            <w:r>
+              <w:rPr>
+                <w:noProof/>
+                <w:webHidden/>
+              </w:rPr>
+              <w:t>5</w:t>
+            </w:r>
+            <w:r>
+              <w:rPr>
+                <w:noProof/>
+                <w:webHidden/>
+              </w:rPr>
+              <w:fldChar w:fldCharType="end"/>
+            </w:r>
+          </w:hyperlink>
+        </w:p>
+        <w:p>
+          <w:pPr>
+            <w:pStyle w:val="TOC2"/>
+            <w:tabs>
+              <w:tab w:val="right" w:leader="dot" w:pos="9350"/>
+            </w:tabs>
+            <w:rPr>
+              <w:noProof/>
+            </w:rPr>
+          </w:pPr>
+          <w:hyperlink w:anchor="_Toc12819054" w:history="1">
+            <w:r>
+              <w:rPr>
+                <w:rStyle w:val="Hyperlink"/>
+                <w:noProof/>
+              </w:rPr>
+              <w:t>Software Defined Networking with OpenFlow (2013)</w:t>
+            </w:r>
+            <w:r>
+              <w:rPr>
+                <w:noProof/>
+                <w:webHidden/>
+              </w:rPr>
+              <w:tab/>
+            </w:r>
+            <w:r>
+              <w:rPr>
+                <w:noProof/>
+                <w:webHidden/>
+              </w:rPr>
+              <w:fldChar w:fldCharType="begin"/>
+            </w:r>
+            <w:r>
+              <w:rPr>
+                <w:noProof/>
+                <w:webHidden/>
+              </w:rPr>
+              <w:instrText xml:space="preserve"> PAGEREF _Toc12819054 \h </w:instrText>
+            </w:r>
+            <w:r>
+              <w:rPr>
+                <w:noProof/>
+                <w:webHidden/>
+              </w:rPr>
+            </w:r>
+            <w:r>
+              <w:rPr>
+                <w:noProof/>
+                <w:webHidden/>
+              </w:rPr>
+              <w:fldChar w:fldCharType="separate"/>
+            </w:r>
+            <w:r>
+              <w:rPr>
+                <w:noProof/>
+                <w:webHidden/>
+              </w:rPr>
+              <w:t>6</w:t>
+            </w:r>
+            <w:r>
+              <w:rPr>
+                <w:noProof/>
+                <w:webHidden/>
+              </w:rPr>
+              <w:fldChar w:fldCharType="end"/>
+            </w:r>
+          </w:hyperlink>
+        </w:p>
+        <w:p>
+          <w:pPr>
+            <w:pStyle w:val="TOC3"/>
+            <w:tabs>
+              <w:tab w:val="right" w:leader="dot" w:pos="9350"/>
+            </w:tabs>
+            <w:rPr>
+              <w:noProof/>
+            </w:rPr>
+          </w:pPr>
+          <w:hyperlink w:anchor="_Toc12819055" w:history="1">
+            <w:r>
+              <w:rPr>
+                <w:rStyle w:val="Hyperlink"/>
+                <w:noProof/>
+              </w:rPr>
+              <w:t>Chapter 1: Introducing OpenFlow.</w:t>
+            </w:r>
+            <w:r>
+              <w:rPr>
+                <w:noProof/>
+                <w:webHidden/>
+              </w:rPr>
+              <w:tab/>
+            </w:r>
+            <w:r>
+              <w:rPr>
+                <w:noProof/>
+                <w:webHidden/>
+              </w:rPr>
+              <w:fldChar w:fldCharType="begin"/>
+            </w:r>
+            <w:r>
+              <w:rPr>
+                <w:noProof/>
+                <w:webHidden/>
+              </w:rPr>
+              <w:instrText xml:space="preserve"> PAGEREF _Toc12819055 \h </w:instrText>
+            </w:r>
+            <w:r>
+              <w:rPr>
+                <w:noProof/>
+                <w:webHidden/>
+              </w:rPr>
+            </w:r>
+            <w:r>
+              <w:rPr>
+                <w:noProof/>
+                <w:webHidden/>
+              </w:rPr>
+              <w:fldChar w:fldCharType="separate"/>
+            </w:r>
+            <w:r>
+              <w:rPr>
+                <w:noProof/>
+                <w:webHidden/>
+              </w:rPr>
+              <w:t>6</w:t>
+            </w:r>
+            <w:r>
+              <w:rPr>
+                <w:noProof/>
+                <w:webHidden/>
+              </w:rPr>
+              <w:fldChar w:fldCharType="end"/>
+            </w:r>
+          </w:hyperlink>
+        </w:p>
+        <w:p>
+          <w:pPr>
+            <w:pStyle w:val="TOC3"/>
+            <w:tabs>
+              <w:tab w:val="right" w:leader="dot" w:pos="9350"/>
+            </w:tabs>
+            <w:rPr>
+              <w:noProof/>
+            </w:rPr>
+          </w:pPr>
+          <w:hyperlink w:anchor="_Toc12819056" w:history="1">
+            <w:r>
+              <w:rPr>
+                <w:rStyle w:val="Hyperlink"/>
+                <w:noProof/>
+              </w:rPr>
+              <w:t>Chapter 2: Implementing the OpenFlow Switch</w:t>
+            </w:r>
+            <w:r>
+              <w:rPr>
+                <w:noProof/>
+                <w:webHidden/>
+              </w:rPr>
+              <w:tab/>
+            </w:r>
+            <w:r>
+              <w:rPr>
+                <w:noProof/>
+                <w:webHidden/>
+              </w:rPr>
+              <w:fldChar w:fldCharType="begin"/>
+            </w:r>
+            <w:r>
+              <w:rPr>
+                <w:noProof/>
+                <w:webHidden/>
+              </w:rPr>
+              <w:instrText xml:space="preserve"> PAGEREF _Toc12819056 \h </w:instrText>
+            </w:r>
+            <w:r>
+              <w:rPr>
+                <w:noProof/>
+                <w:webHidden/>
+              </w:rPr>
+            </w:r>
+            <w:r>
+              <w:rPr>
+                <w:noProof/>
+                <w:webHidden/>
+              </w:rPr>
+              <w:fldChar w:fldCharType="separate"/>
+            </w:r>
+            <w:r>
+              <w:rPr>
+                <w:noProof/>
+                <w:webHidden/>
+              </w:rPr>
+              <w:t>6</w:t>
+            </w:r>
+            <w:r>
+              <w:rPr>
+                <w:noProof/>
+                <w:webHidden/>
+              </w:rPr>
+              <w:fldChar w:fldCharType="end"/>
+            </w:r>
+          </w:hyperlink>
+        </w:p>
+        <w:p>
+          <w:pPr>
+            <w:pStyle w:val="TOC3"/>
+            <w:tabs>
+              <w:tab w:val="right" w:leader="dot" w:pos="9350"/>
+            </w:tabs>
+            <w:rPr>
+              <w:noProof/>
+            </w:rPr>
+          </w:pPr>
+          <w:hyperlink w:anchor="_Toc12819057" w:history="1">
+            <w:r>
+              <w:rPr>
+                <w:rStyle w:val="Hyperlink"/>
+                <w:noProof/>
+              </w:rPr>
+              <w:t>Chapter 3: The OpenFlow Controller</w:t>
+            </w:r>
+            <w:r>
+              <w:rPr>
+                <w:noProof/>
+                <w:webHidden/>
+              </w:rPr>
+              <w:tab/>
+            </w:r>
+            <w:r>
+              <w:rPr>
+                <w:noProof/>
+                <w:webHidden/>
+              </w:rPr>
+              <w:fldChar w:fldCharType="begin"/>
+            </w:r>
+            <w:r>
+              <w:rPr>
+                <w:noProof/>
+                <w:webHidden/>
+              </w:rPr>
+              <w:instrText xml:space="preserve"> PAGEREF _Toc12819057 \h </w:instrText>
+            </w:r>
+            <w:r>
+              <w:rPr>
+                <w:noProof/>
+                <w:webHidden/>
+              </w:rPr>
+            </w:r>
+            <w:r>
+              <w:rPr>
+                <w:noProof/>
+                <w:webHidden/>
+              </w:rPr>
+              <w:fldChar w:fldCharType="separate"/>
+            </w:r>
+            <w:r>
+              <w:rPr>
+                <w:noProof/>
+                <w:webHidden/>
+              </w:rPr>
+              <w:t>7</w:t>
+            </w:r>
+            <w:r>
+              <w:rPr>
+                <w:noProof/>
+                <w:webHidden/>
+              </w:rPr>
+              <w:fldChar w:fldCharType="end"/>
+            </w:r>
+          </w:hyperlink>
+        </w:p>
+        <w:p>
+          <w:pPr>
+            <w:pStyle w:val="TOC2"/>
+            <w:tabs>
+              <w:tab w:val="right" w:leader="dot" w:pos="9350"/>
+            </w:tabs>
+            <w:rPr>
+              <w:noProof/>
+            </w:rPr>
+          </w:pPr>
+          <w:hyperlink w:anchor="_Toc12819058" w:history="1">
+            <w:r>
+              <w:rPr>
+                <w:rStyle w:val="Hyperlink"/>
+                <w:noProof/>
+              </w:rPr>
+              <w:t>POX (2017)</w:t>
+            </w:r>
+            <w:r>
+              <w:rPr>
+                <w:noProof/>
+                <w:webHidden/>
+              </w:rPr>
+              <w:tab/>
+            </w:r>
+            <w:r>
+              <w:rPr>
+                <w:noProof/>
+                <w:webHidden/>
+              </w:rPr>
+              <w:fldChar w:fldCharType="begin"/>
+            </w:r>
+            <w:r>
+              <w:rPr>
+                <w:noProof/>
+                <w:webHidden/>
+              </w:rPr>
+              <w:instrText xml:space="preserve"> PAGEREF _Toc12819058 \h </w:instrText>
+            </w:r>
+            <w:r>
+              <w:rPr>
+                <w:noProof/>
+                <w:webHidden/>
+              </w:rPr>
+            </w:r>
+            <w:r>
+              <w:rPr>
+                <w:noProof/>
+                <w:webHidden/>
+              </w:rPr>
+              <w:fldChar w:fldCharType="separate"/>
+            </w:r>
+            <w:r>
+              <w:rPr>
+                <w:noProof/>
+                <w:webHidden/>
+              </w:rPr>
+              <w:t>8</w:t>
+            </w:r>
+            <w:r>
+              <w:rPr>
+                <w:noProof/>
+                <w:webHidden/>
+              </w:rPr>
+              <w:fldChar w:fldCharType="end"/>
+            </w:r>
+          </w:hyperlink>
+        </w:p>
+        <w:p>
+          <w:pPr>
+            <w:pStyle w:val="TOC2"/>
+            <w:tabs>
+              <w:tab w:val="right" w:leader="dot" w:pos="9350"/>
+            </w:tabs>
+            <w:rPr>
+              <w:noProof/>
+            </w:rPr>
+          </w:pPr>
+          <w:hyperlink w:anchor="_Toc12819059" w:history="1">
+            <w:r>
+              <w:rPr>
+                <w:rStyle w:val="Hyperlink"/>
+                <w:noProof/>
+              </w:rPr>
+              <w:t>Software-Defined Networking: A Comprehensive Survey (2014)</w:t>
+            </w:r>
+            <w:r>
+              <w:rPr>
+                <w:noProof/>
+                <w:webHidden/>
+              </w:rPr>
+              <w:tab/>
+            </w:r>
+            <w:r>
+              <w:rPr>
+                <w:noProof/>
+                <w:webHidden/>
+              </w:rPr>
+              <w:fldChar w:fldCharType="begin"/>
+            </w:r>
+            <w:r>
+              <w:rPr>
+                <w:noProof/>
+                <w:webHidden/>
+              </w:rPr>
+              <w:instrText xml:space="preserve"> PAGEREF _Toc12819059 \h </w:instrText>
+            </w:r>
+            <w:r>
+              <w:rPr>
+                <w:noProof/>
+                <w:webHidden/>
+              </w:rPr>
+            </w:r>
+            <w:r>
+              <w:rPr>
+                <w:noProof/>
+                <w:webHidden/>
+              </w:rPr>
+              <w:fldChar w:fldCharType="separate"/>
+            </w:r>
+            <w:r>
+              <w:rPr>
+                <w:noProof/>
+                <w:webHidden/>
+              </w:rPr>
+              <w:t>9</w:t>
+            </w:r>
+            <w:r>
+              <w:rPr>
+                <w:noProof/>
+                <w:webHidden/>
+              </w:rPr>
+              <w:fldChar w:fldCharType="end"/>
+            </w:r>
+          </w:hyperlink>
+        </w:p>
+        <w:p>
+          <w:pPr>
+            <w:pStyle w:val="TOC1"/>
+            <w:tabs>
+              <w:tab w:val="right" w:leader="dot" w:pos="9350"/>
+            </w:tabs>
+            <w:rPr>
+              <w:noProof/>
+            </w:rPr>
+          </w:pPr>
+          <w:hyperlink w:anchor="_Toc12819060" w:history="1">
+            <w:r>
+              <w:rPr>
+                <w:rStyle w:val="Hyperlink"/>
+                <w:noProof/>
+              </w:rPr>
+              <w:t>Conclusions</w:t>
+            </w:r>
+            <w:r>
+              <w:rPr>
+                <w:noProof/>
+                <w:webHidden/>
+              </w:rPr>
+              <w:tab/>
+            </w:r>
+            <w:r>
+              <w:rPr>
+                <w:noProof/>
+                <w:webHidden/>
+              </w:rPr>
+              <w:fldChar w:fldCharType="begin"/>
+            </w:r>
+            <w:r>
+              <w:rPr>
+                <w:noProof/>
+                <w:webHidden/>
+              </w:rPr>
+              <w:instrText xml:space="preserve"> PAGEREF _Toc12819060 \h </w:instrText>
+            </w:r>
+            <w:r>
+              <w:rPr>
+                <w:noProof/>
+                <w:webHidden/>
+              </w:rPr>
+            </w:r>
+            <w:r>
+              <w:rPr>
+                <w:noProof/>
+                <w:webHidden/>
+              </w:rPr>
+              <w:fldChar w:fldCharType="separate"/>
+            </w:r>
+            <w:r>
+              <w:rPr>
+                <w:noProof/>
+                <w:webHidden/>
+              </w:rPr>
+              <w:t>10</w:t>
+            </w:r>
+            <w:r>
+              <w:rPr>
+                <w:noProof/>
+                <w:webHidden/>
+              </w:rPr>
+              <w:fldChar w:fldCharType="end"/>
+            </w:r>
+          </w:hyperlink>
+        </w:p>
+        <w:p>
+          <w:pPr>
+            <w:pStyle w:val="TOC1"/>
+            <w:tabs>
+              <w:tab w:val="right" w:leader="dot" w:pos="9350"/>
+            </w:tabs>
+            <w:rPr>
+              <w:noProof/>
+            </w:rPr>
+          </w:pPr>
+          <w:hyperlink w:anchor="_Toc12819061" w:history="1">
+            <w:r>
+              <w:rPr>
+                <w:rStyle w:val="Hyperlink"/>
+                <w:noProof/>
+              </w:rPr>
+              <w:t>References</w:t>
+            </w:r>
+            <w:r>
+              <w:rPr>
+                <w:noProof/>
+                <w:webHidden/>
+              </w:rPr>
+              <w:tab/>
+            </w:r>
+            <w:r>
+              <w:rPr>
+                <w:noProof/>
+                <w:webHidden/>
+              </w:rPr>
+              <w:fldChar w:fldCharType="begin"/>
+            </w:r>
+            <w:r>
+              <w:rPr>
+                <w:noProof/>
+                <w:webHidden/>
+              </w:rPr>
+              <w:instrText xml:space="preserve"> PAGEREF _Toc12819061 \h </w:instrText>
+            </w:r>
+            <w:r>
+              <w:rPr>
+                <w:noProof/>
+                <w:webHidden/>
+              </w:rPr>
+            </w:r>
+            <w:r>
+              <w:rPr>
+                <w:noProof/>
+                <w:webHidden/>
+              </w:rPr>
+              <w:fldChar w:fldCharType="separate"/>
+            </w:r>
+            <w:r>
+              <w:rPr>
+                <w:noProof/>
+                <w:webHidden/>
+              </w:rPr>
+              <w:t>11</w:t>
+            </w:r>
+            <w:r>
+              <w:rPr>
+                <w:noProof/>
+                <w:webHidden/>
+              </w:rPr>
+              <w:fldChar w:fldCharType="end"/>
+            </w:r>
+          </w:hyperlink>
+        </w:p>
+        <w:p>
+          <w:r>
+            <w:rPr>
+              <w:b/>
+              <w:bCs/>
+              <w:noProof/>
+            </w:rPr>
+            <w:fldChar w:fldCharType="end"/>
+          </w:r>
+        </w:p>
+      </w:sdtContent>
+    </w:sdt>
+    <w:p>
+      <w:pPr>
+        <w:spacing w:line="259" w:lineRule="auto"/>
+        <w:rPr>
+          <w:b/>
+        </w:rPr>
+      </w:pPr>
+      <w:bookmarkStart w:id="0" w:name="_Toc12819049"/>
+    </w:p>
+    <w:p>
+      <w:pPr>
+        <w:spacing w:line="259" w:lineRule="auto"/>
+        <w:rPr>
+          <w:b/>
+        </w:rPr>
+      </w:pPr>
+      <w:bookmarkStart w:id="1" w:name="_GoBack"/>
+      <w:bookmarkEnd w:id="1"/>
+      <w:r>
+        <w:br w:type="page"/>
+      </w:r>
+    </w:p>
     <w:p>
       <w:pPr>
         <w:pStyle w:val="Heading1"/>
@@ -82,6 +1047,7 @@
         <w:lastRenderedPageBreak/>
         <w:t>Software Defined Networking</w:t>
       </w:r>
+      <w:bookmarkEnd w:id="0"/>
     </w:p>
     <w:p>
       <w:r>
@@ -256,7 +1222,7 @@
         <w:t>capabilities</w:t>
       </w:r>
       <w:r>
-        <w:t xml:space="preserve"> (e.g. new multicast protocols or security filters) to be added at the appropriate level without </w:t>
+        <w:t xml:space="preserve"> to be added at the appropriate level without </w:t>
       </w:r>
       <w:r>
         <w:t>rewriting</w:t>
@@ -335,18 +1301,22 @@
       <w:pPr>
         <w:pStyle w:val="Heading1"/>
       </w:pPr>
+      <w:bookmarkStart w:id="2" w:name="_Toc12819050"/>
       <w:r>
         <w:lastRenderedPageBreak/>
         <w:t>Literature Review</w:t>
       </w:r>
+      <w:bookmarkEnd w:id="2"/>
     </w:p>
     <w:p>
       <w:pPr>
         <w:pStyle w:val="Heading2"/>
       </w:pPr>
+      <w:bookmarkStart w:id="3" w:name="_Toc12819051"/>
       <w:r>
         <w:t>Trends on Virtualization with SDN and NFV (2014)</w:t>
       </w:r>
+      <w:bookmarkEnd w:id="3"/>
     </w:p>
     <w:p>
       <w:pPr>
@@ -530,7 +1500,10 @@
         <w:t xml:space="preserve">; (2) </w:t>
       </w:r>
       <w:r>
-        <w:t xml:space="preserve">a </w:t>
+        <w:t>the</w:t>
+      </w:r>
+      <w:r>
+        <w:t xml:space="preserve"> </w:t>
       </w:r>
       <w:r>
         <w:t>mixture of certain protocols (e.g. IPv4 and IPv6)</w:t>
@@ -557,7 +1530,25 @@
         <w:t>its</w:t>
       </w:r>
       <w:r>
-        <w:t xml:space="preserve"> private infrastructure to a public cloud. It is likely that certain assumptions will be made in the device’s network configuration, such as the static address of internal DNS servers. If these values need to be updated during the live migration that introduces downtime risk.</w:t>
+        <w:t xml:space="preserve"> private infrastructure to a public cloud. It is likely that certain assumptions will be made in the device’s network configuration, such as the static </w:t>
+      </w:r>
+      <w:r>
+        <w:t xml:space="preserve">or cached </w:t>
+      </w:r>
+      <w:r>
+        <w:t>address</w:t>
+      </w:r>
+      <w:r>
+        <w:t>es</w:t>
+      </w:r>
+      <w:r>
+        <w:t xml:space="preserve"> of internal </w:t>
+      </w:r>
+      <w:r>
+        <w:t>services</w:t>
+      </w:r>
+      <w:r>
+        <w:t>. If these values need to be updated during the live migration that introduces downtime risk.</w:t>
       </w:r>
     </w:p>
     <w:p>
@@ -568,7 +1559,10 @@
         <w:t xml:space="preserve">It can be difficult to innovate on virtualized functions, as </w:t>
       </w:r>
       <w:r>
-        <w:t>changes can touch thick monolithic services</w:t>
+        <w:t xml:space="preserve">changes can touch thick monolithic </w:t>
+      </w:r>
+      <w:r>
+        <w:t>layers</w:t>
       </w:r>
       <w:r>
         <w:t>. For instance, adding a</w:t>
@@ -596,9 +1590,11 @@
       <w:pPr>
         <w:pStyle w:val="Heading2"/>
       </w:pPr>
+      <w:bookmarkStart w:id="4" w:name="_Toc12819052"/>
       <w:r>
         <w:t>Software Defined Networking (2014)</w:t>
       </w:r>
+      <w:bookmarkEnd w:id="4"/>
     </w:p>
     <w:p>
       <w:pPr>
@@ -897,9 +1893,11 @@
       <w:pPr>
         <w:pStyle w:val="Heading2"/>
       </w:pPr>
+      <w:bookmarkStart w:id="5" w:name="_Toc12819053"/>
       <w:r>
         <w:t>Software Defined Networks: State of the Art and Research Challenges (2014)</w:t>
       </w:r>
+      <w:bookmarkEnd w:id="5"/>
     </w:p>
     <w:p>
       <w:r>
@@ -1084,9 +2082,11 @@
       <w:pPr>
         <w:pStyle w:val="Heading2"/>
       </w:pPr>
+      <w:bookmarkStart w:id="6" w:name="_Toc12819054"/>
       <w:r>
         <w:t>Software Defined Networking with OpenFlow (2013)</w:t>
       </w:r>
+      <w:bookmarkEnd w:id="6"/>
     </w:p>
     <w:p>
       <w:r>
@@ -1111,7 +2111,13 @@
       </w:r>
       <w:proofErr w:type="spellEnd"/>
       <w:r>
-        <w:t xml:space="preserve"> e-book fills those gaps with </w:t>
+        <w:t xml:space="preserve"> e-book fills th</w:t>
+      </w:r>
+      <w:r>
+        <w:t>e</w:t>
+      </w:r>
+      <w:r>
+        <w:t xml:space="preserve">se gaps with </w:t>
       </w:r>
       <w:r>
         <w:t>scenario specific examples written in Python.</w:t>
@@ -1121,9 +2127,11 @@
       <w:pPr>
         <w:pStyle w:val="Heading3"/>
       </w:pPr>
+      <w:bookmarkStart w:id="7" w:name="_Toc12819055"/>
       <w:r>
         <w:t>Chapter 1: Introducing OpenFlow.</w:t>
       </w:r>
+      <w:bookmarkEnd w:id="7"/>
     </w:p>
     <w:p>
       <w:pPr>
@@ -1185,7 +2193,19 @@
         <w:t>barrier and queue construct.</w:t>
       </w:r>
       <w:r>
-        <w:t xml:space="preserve"> When the out-of-order event arrives, the system can (1) divert it into a queue; (2) register an action to dequeue when the dependent action is present.</w:t>
+        <w:t xml:space="preserve"> When the out-of-order event arrives, the system can (1) divert </w:t>
+      </w:r>
+      <w:r>
+        <w:t>the message</w:t>
+      </w:r>
+      <w:r>
+        <w:t xml:space="preserve"> into </w:t>
+      </w:r>
+      <w:r>
+        <w:t>the</w:t>
+      </w:r>
+      <w:r>
+        <w:t xml:space="preserve"> queue; (2) register an action to dequeue when the dependent action is present.</w:t>
       </w:r>
       <w:r>
         <w:t xml:space="preserve"> This can remove certain error conditions within service to service communication.</w:t>
@@ -1195,9 +2215,11 @@
       <w:pPr>
         <w:pStyle w:val="Heading3"/>
       </w:pPr>
+      <w:bookmarkStart w:id="8" w:name="_Toc12819056"/>
       <w:r>
         <w:t>Chapter 2: Implementing the OpenFlow Switch</w:t>
       </w:r>
+      <w:bookmarkEnd w:id="8"/>
     </w:p>
     <w:p>
       <w:pPr>
@@ -1219,7 +2241,11 @@
         <w:t xml:space="preserve"> it is straight forward to build Application-Specific Integrated Circuits (ASIC) that perform OpenFlow </w:t>
       </w:r>
       <w:r>
-        <w:t>switching. These devices tend to be relatively cheap and provide hardware</w:t>
+        <w:t xml:space="preserve">switching. </w:t>
+      </w:r>
+      <w:r>
+        <w:lastRenderedPageBreak/>
+        <w:t>These devices tend to be relatively cheap and provide hardware</w:t>
       </w:r>
       <w:r>
         <w:t xml:space="preserve"> </w:t>
@@ -1251,7 +2277,6 @@
         <w:ind w:firstLine="720"/>
       </w:pPr>
       <w:r>
-        <w:lastRenderedPageBreak/>
         <w:t>For many scenarios</w:t>
       </w:r>
       <w:r>
@@ -1330,9 +2355,11 @@
       <w:pPr>
         <w:pStyle w:val="Heading3"/>
       </w:pPr>
+      <w:bookmarkStart w:id="9" w:name="_Toc12819057"/>
       <w:r>
         <w:t>Chapter 3: The OpenFlow Controller</w:t>
       </w:r>
+      <w:bookmarkEnd w:id="9"/>
     </w:p>
     <w:p>
       <w:pPr>
@@ -1418,7 +2445,11 @@
         <w:t>called</w:t>
       </w:r>
       <w:r>
-        <w:t xml:space="preserve"> flows. </w:t>
+        <w:t xml:space="preserve"> </w:t>
+      </w:r>
+      <w:r>
+        <w:lastRenderedPageBreak/>
+        <w:t xml:space="preserve">flows. </w:t>
       </w:r>
       <w:r>
         <w:t xml:space="preserve">Flows </w:t>
@@ -1433,11 +2464,7 @@
         <w:t>’</w:t>
       </w:r>
       <w:r>
-        <w:t xml:space="preserve"> </w:t>
-      </w:r>
-      <w:r>
-        <w:lastRenderedPageBreak/>
-        <w:t xml:space="preserve">Therefore, if the OpenFlow Switch is managing 10 or 1000 web servers, the difference in </w:t>
+        <w:t xml:space="preserve"> Therefore, if the OpenFlow Switch is managing 10 or 1000 web servers, the difference in </w:t>
       </w:r>
       <w:r>
         <w:t>policy size</w:t>
@@ -1478,9 +2505,11 @@
       <w:pPr>
         <w:pStyle w:val="Heading2"/>
       </w:pPr>
+      <w:bookmarkStart w:id="10" w:name="_Toc12819058"/>
       <w:r>
         <w:t>POX (2017)</w:t>
       </w:r>
+      <w:bookmarkEnd w:id="10"/>
     </w:p>
     <w:p>
       <w:r>
@@ -1580,10 +2609,12 @@
       <w:pPr>
         <w:pStyle w:val="Heading2"/>
       </w:pPr>
+      <w:bookmarkStart w:id="11" w:name="_Toc12819059"/>
       <w:r>
         <w:lastRenderedPageBreak/>
         <w:t>Software-Defined Networking: A Comprehensive Survey (2014)</w:t>
       </w:r>
+      <w:bookmarkEnd w:id="11"/>
     </w:p>
     <w:p>
       <w:r>
@@ -1758,10 +2789,12 @@
       <w:pPr>
         <w:pStyle w:val="Heading1"/>
       </w:pPr>
+      <w:bookmarkStart w:id="12" w:name="_Toc12819060"/>
       <w:r>
         <w:lastRenderedPageBreak/>
         <w:t>Conclusions</w:t>
       </w:r>
+      <w:bookmarkEnd w:id="12"/>
     </w:p>
     <w:p>
       <w:r>
@@ -1924,6 +2957,7 @@
         <w:t>existing product libraries could be relatively trivial.</w:t>
       </w:r>
     </w:p>
+    <w:bookmarkStart w:id="13" w:name="_Toc12819061" w:displacedByCustomXml="next"/>
     <w:sdt>
       <w:sdtPr>
         <w:id w:val="874124591"/>
@@ -1945,6 +2979,7 @@
           <w:r>
             <w:t>References</w:t>
           </w:r>
+          <w:bookmarkEnd w:id="13"/>
         </w:p>
         <w:sdt>
           <w:sdtPr>
@@ -2178,10 +3213,7 @@
         </w:sdt>
       </w:sdtContent>
     </w:sdt>
-    <w:p>
-      <w:bookmarkStart w:id="0" w:name="_GoBack"/>
-      <w:bookmarkEnd w:id="0"/>
-    </w:p>
+    <w:p/>
     <w:sectPr>
       <w:headerReference w:type="default" r:id="rId8"/>
       <w:pgSz w:w="12240" w:h="15840"/>
@@ -3904,6 +4936,78 @@
     <w:unhideWhenUsed/>
     <w:rsid w:val="00627603"/>
   </w:style>
+  <w:style w:type="paragraph" w:styleId="TOCHeading">
+    <w:name w:val="TOC Heading"/>
+    <w:basedOn w:val="Heading1"/>
+    <w:next w:val="Normal"/>
+    <w:uiPriority w:val="39"/>
+    <w:unhideWhenUsed/>
+    <w:qFormat/>
+    <w:rsid w:val="00150C91"/>
+    <w:pPr>
+      <w:keepNext/>
+      <w:keepLines/>
+      <w:spacing w:before="240" w:after="0" w:line="259" w:lineRule="auto"/>
+      <w:jc w:val="left"/>
+      <w:outlineLvl w:val="9"/>
+    </w:pPr>
+    <w:rPr>
+      <w:rFonts w:asciiTheme="majorHAnsi" w:eastAsiaTheme="majorEastAsia" w:hAnsiTheme="majorHAnsi" w:cstheme="majorBidi"/>
+      <w:b w:val="0"/>
+      <w:color w:val="2F5496" w:themeColor="accent1" w:themeShade="BF"/>
+      <w:sz w:val="32"/>
+      <w:szCs w:val="32"/>
+    </w:rPr>
+  </w:style>
+  <w:style w:type="paragraph" w:styleId="TOC1">
+    <w:name w:val="toc 1"/>
+    <w:basedOn w:val="Normal"/>
+    <w:next w:val="Normal"/>
+    <w:autoRedefine/>
+    <w:uiPriority w:val="39"/>
+    <w:unhideWhenUsed/>
+    <w:rsid w:val="00150C91"/>
+    <w:pPr>
+      <w:spacing w:after="100"/>
+    </w:pPr>
+  </w:style>
+  <w:style w:type="paragraph" w:styleId="TOC2">
+    <w:name w:val="toc 2"/>
+    <w:basedOn w:val="Normal"/>
+    <w:next w:val="Normal"/>
+    <w:autoRedefine/>
+    <w:uiPriority w:val="39"/>
+    <w:unhideWhenUsed/>
+    <w:rsid w:val="00150C91"/>
+    <w:pPr>
+      <w:spacing w:after="100"/>
+      <w:ind w:left="240"/>
+    </w:pPr>
+  </w:style>
+  <w:style w:type="paragraph" w:styleId="TOC3">
+    <w:name w:val="toc 3"/>
+    <w:basedOn w:val="Normal"/>
+    <w:next w:val="Normal"/>
+    <w:autoRedefine/>
+    <w:uiPriority w:val="39"/>
+    <w:unhideWhenUsed/>
+    <w:rsid w:val="00150C91"/>
+    <w:pPr>
+      <w:spacing w:after="100"/>
+      <w:ind w:left="480"/>
+    </w:pPr>
+  </w:style>
+  <w:style w:type="character" w:styleId="Hyperlink">
+    <w:name w:val="Hyperlink"/>
+    <w:basedOn w:val="DefaultParagraphFont"/>
+    <w:uiPriority w:val="99"/>
+    <w:unhideWhenUsed/>
+    <w:rsid w:val="00150C91"/>
+    <w:rPr>
+      <w:color w:val="0563C1" w:themeColor="hyperlink"/>
+      <w:u w:val="single"/>
+    </w:rPr>
+  </w:style>
 </w:styles>
 </file>
 
@@ -4398,7 +5502,7 @@
 </file>
 
 <file path=customXml/itemProps1.xml><?xml version="1.0" encoding="utf-8"?>
-<ds:datastoreItem xmlns:ds="http://schemas.openxmlformats.org/officeDocument/2006/customXml" ds:itemID="{042BCA71-750E-46FD-A8EC-76F0E9F746A0}">
+<ds:datastoreItem xmlns:ds="http://schemas.openxmlformats.org/officeDocument/2006/customXml" ds:itemID="{3A210A95-C621-4E71-BF63-BE164A2F4CC0}">
   <ds:schemaRefs>
     <ds:schemaRef ds:uri="http://schemas.openxmlformats.org/officeDocument/2006/bibliography"/>
   </ds:schemaRefs>

</xml_diff>